<commit_message>
Update documment for version 1.1.0
</commit_message>
<xml_diff>
--- a/document/Hướng dẫn sử dụng mô hình.docx
+++ b/document/Hướng dẫn sử dụng mô hình.docx
@@ -14,7 +14,7 @@
           <w:tab w:val="clear" w:pos="432"/>
         </w:tabs>
       </w:pPr>
-      <w:bookmarkStart w:id="0" w:name="_Toc498899380"/>
+      <w:bookmarkStart w:id="0" w:name="_Toc499672924"/>
       <w:r>
         <w:t xml:space="preserve">MÔ HÌNH TÍNH TOÁN </w:t>
       </w:r>
@@ -34,7 +34,7 @@
           <w:tab w:val="clear" w:pos="432"/>
         </w:tabs>
       </w:pPr>
-      <w:bookmarkStart w:id="1" w:name="_Toc498899381"/>
+      <w:bookmarkStart w:id="1" w:name="_Toc499672925"/>
       <w:r>
         <w:t>HƯỚNG DẪN SỬ DỤNG</w:t>
       </w:r>
@@ -42,6 +42,8 @@
       <w:r>
         <w:br w:type="page"/>
       </w:r>
+      <w:bookmarkStart w:id="2" w:name="_GoBack"/>
+      <w:bookmarkEnd w:id="2"/>
     </w:p>
     <w:p/>
     <w:p>
@@ -55,11 +57,11 @@
           <w:tab w:val="clear" w:pos="432"/>
         </w:tabs>
       </w:pPr>
-      <w:bookmarkStart w:id="2" w:name="_Toc498899382"/>
+      <w:bookmarkStart w:id="3" w:name="_Toc499672926"/>
       <w:r>
         <w:t>MỤC LỤC</w:t>
       </w:r>
-      <w:bookmarkEnd w:id="2"/>
+      <w:bookmarkEnd w:id="3"/>
     </w:p>
     <w:p>
       <w:pPr>
@@ -86,7 +88,7 @@
       <w:r>
         <w:fldChar w:fldCharType="separate"/>
       </w:r>
-      <w:hyperlink w:anchor="_Toc498899380" w:history="1">
+      <w:hyperlink w:anchor="_Toc499672924" w:history="1">
         <w:r>
           <w:rPr>
             <w:rStyle w:val="Hyperlink"/>
@@ -113,7 +115,7 @@
             <w:noProof/>
             <w:webHidden/>
           </w:rPr>
-          <w:instrText xml:space="preserve"> PAGEREF _Toc498899380 \h </w:instrText>
+          <w:instrText xml:space="preserve"> PAGEREF _Toc499672924 \h </w:instrText>
         </w:r>
         <w:r>
           <w:rPr>
@@ -160,7 +162,7 @@
           <w:lang w:eastAsia="en-US"/>
         </w:rPr>
       </w:pPr>
-      <w:hyperlink w:anchor="_Toc498899381" w:history="1">
+      <w:hyperlink w:anchor="_Toc499672925" w:history="1">
         <w:r>
           <w:rPr>
             <w:rStyle w:val="Hyperlink"/>
@@ -187,7 +189,7 @@
             <w:noProof/>
             <w:webHidden/>
           </w:rPr>
-          <w:instrText xml:space="preserve"> PAGEREF _Toc498899381 \h </w:instrText>
+          <w:instrText xml:space="preserve"> PAGEREF _Toc499672925 \h </w:instrText>
         </w:r>
         <w:r>
           <w:rPr>
@@ -234,7 +236,7 @@
           <w:lang w:eastAsia="en-US"/>
         </w:rPr>
       </w:pPr>
-      <w:hyperlink w:anchor="_Toc498899382" w:history="1">
+      <w:hyperlink w:anchor="_Toc499672926" w:history="1">
         <w:r>
           <w:rPr>
             <w:rStyle w:val="Hyperlink"/>
@@ -261,7 +263,7 @@
             <w:noProof/>
             <w:webHidden/>
           </w:rPr>
-          <w:instrText xml:space="preserve"> PAGEREF _Toc498899382 \h </w:instrText>
+          <w:instrText xml:space="preserve"> PAGEREF _Toc499672926 \h </w:instrText>
         </w:r>
         <w:r>
           <w:rPr>
@@ -308,7 +310,7 @@
           <w:lang w:eastAsia="en-US"/>
         </w:rPr>
       </w:pPr>
-      <w:hyperlink w:anchor="_Toc498899383" w:history="1">
+      <w:hyperlink w:anchor="_Toc499672927" w:history="1">
         <w:r>
           <w:rPr>
             <w:rStyle w:val="Hyperlink"/>
@@ -335,7 +337,7 @@
             <w:noProof/>
             <w:webHidden/>
           </w:rPr>
-          <w:instrText xml:space="preserve"> PAGEREF _Toc498899383 \h </w:instrText>
+          <w:instrText xml:space="preserve"> PAGEREF _Toc499672927 \h </w:instrText>
         </w:r>
         <w:r>
           <w:rPr>
@@ -382,7 +384,7 @@
           <w:lang w:eastAsia="en-US"/>
         </w:rPr>
       </w:pPr>
-      <w:hyperlink w:anchor="_Toc498899384" w:history="1">
+      <w:hyperlink w:anchor="_Toc499672928" w:history="1">
         <w:r>
           <w:rPr>
             <w:rStyle w:val="Hyperlink"/>
@@ -409,7 +411,7 @@
             <w:noProof/>
             <w:webHidden/>
           </w:rPr>
-          <w:instrText xml:space="preserve"> PAGEREF _Toc498899384 \h </w:instrText>
+          <w:instrText xml:space="preserve"> PAGEREF _Toc499672928 \h </w:instrText>
         </w:r>
         <w:r>
           <w:rPr>
@@ -457,7 +459,7 @@
           <w:lang w:eastAsia="en-US"/>
         </w:rPr>
       </w:pPr>
-      <w:hyperlink w:anchor="_Toc498899385" w:history="1">
+      <w:hyperlink w:anchor="_Toc499672929" w:history="1">
         <w:r>
           <w:rPr>
             <w:rStyle w:val="Hyperlink"/>
@@ -504,7 +506,7 @@
             <w:noProof/>
             <w:webHidden/>
           </w:rPr>
-          <w:instrText xml:space="preserve"> PAGEREF _Toc498899385 \h </w:instrText>
+          <w:instrText xml:space="preserve"> PAGEREF _Toc499672929 \h </w:instrText>
         </w:r>
         <w:r>
           <w:rPr>
@@ -552,7 +554,7 @@
           <w:lang w:eastAsia="en-US"/>
         </w:rPr>
       </w:pPr>
-      <w:hyperlink w:anchor="_Toc498899386" w:history="1">
+      <w:hyperlink w:anchor="_Toc499672930" w:history="1">
         <w:r>
           <w:rPr>
             <w:rStyle w:val="Hyperlink"/>
@@ -598,7 +600,7 @@
             <w:noProof/>
             <w:webHidden/>
           </w:rPr>
-          <w:instrText xml:space="preserve"> PAGEREF _Toc498899386 \h </w:instrText>
+          <w:instrText xml:space="preserve"> PAGEREF _Toc499672930 \h </w:instrText>
         </w:r>
         <w:r>
           <w:rPr>
@@ -646,7 +648,7 @@
           <w:lang w:eastAsia="en-US"/>
         </w:rPr>
       </w:pPr>
-      <w:hyperlink w:anchor="_Toc498899387" w:history="1">
+      <w:hyperlink w:anchor="_Toc499672931" w:history="1">
         <w:r>
           <w:rPr>
             <w:rStyle w:val="Hyperlink"/>
@@ -692,7 +694,7 @@
             <w:noProof/>
             <w:webHidden/>
           </w:rPr>
-          <w:instrText xml:space="preserve"> PAGEREF _Toc498899387 \h </w:instrText>
+          <w:instrText xml:space="preserve"> PAGEREF _Toc499672931 \h </w:instrText>
         </w:r>
         <w:r>
           <w:rPr>
@@ -740,7 +742,7 @@
           <w:lang w:eastAsia="en-US"/>
         </w:rPr>
       </w:pPr>
-      <w:hyperlink w:anchor="_Toc498899388" w:history="1">
+      <w:hyperlink w:anchor="_Toc499672932" w:history="1">
         <w:r>
           <w:rPr>
             <w:rStyle w:val="Hyperlink"/>
@@ -786,7 +788,7 @@
             <w:noProof/>
             <w:webHidden/>
           </w:rPr>
-          <w:instrText xml:space="preserve"> PAGEREF _Toc498899388 \h </w:instrText>
+          <w:instrText xml:space="preserve"> PAGEREF _Toc499672932 \h </w:instrText>
         </w:r>
         <w:r>
           <w:rPr>
@@ -834,7 +836,7 @@
           <w:lang w:eastAsia="en-US"/>
         </w:rPr>
       </w:pPr>
-      <w:hyperlink w:anchor="_Toc498899389" w:history="1">
+      <w:hyperlink w:anchor="_Toc499672933" w:history="1">
         <w:r>
           <w:rPr>
             <w:rStyle w:val="Hyperlink"/>
@@ -880,7 +882,7 @@
             <w:noProof/>
             <w:webHidden/>
           </w:rPr>
-          <w:instrText xml:space="preserve"> PAGEREF _Toc498899389 \h </w:instrText>
+          <w:instrText xml:space="preserve"> PAGEREF _Toc499672933 \h </w:instrText>
         </w:r>
         <w:r>
           <w:rPr>
@@ -928,7 +930,7 @@
           <w:lang w:eastAsia="en-US"/>
         </w:rPr>
       </w:pPr>
-      <w:hyperlink w:anchor="_Toc498899390" w:history="1">
+      <w:hyperlink w:anchor="_Toc499672934" w:history="1">
         <w:r>
           <w:rPr>
             <w:rStyle w:val="Hyperlink"/>
@@ -974,7 +976,7 @@
             <w:noProof/>
             <w:webHidden/>
           </w:rPr>
-          <w:instrText xml:space="preserve"> PAGEREF _Toc498899390 \h </w:instrText>
+          <w:instrText xml:space="preserve"> PAGEREF _Toc499672934 \h </w:instrText>
         </w:r>
         <w:r>
           <w:rPr>
@@ -1022,7 +1024,7 @@
           <w:lang w:eastAsia="en-US"/>
         </w:rPr>
       </w:pPr>
-      <w:hyperlink w:anchor="_Toc498899391" w:history="1">
+      <w:hyperlink w:anchor="_Toc499672935" w:history="1">
         <w:r>
           <w:rPr>
             <w:rStyle w:val="Hyperlink"/>
@@ -1068,7 +1070,7 @@
             <w:noProof/>
             <w:webHidden/>
           </w:rPr>
-          <w:instrText xml:space="preserve"> PAGEREF _Toc498899391 \h </w:instrText>
+          <w:instrText xml:space="preserve"> PAGEREF _Toc499672935 \h </w:instrText>
         </w:r>
         <w:r>
           <w:rPr>
@@ -1116,7 +1118,7 @@
           <w:lang w:eastAsia="en-US"/>
         </w:rPr>
       </w:pPr>
-      <w:hyperlink w:anchor="_Toc498899392" w:history="1">
+      <w:hyperlink w:anchor="_Toc499672936" w:history="1">
         <w:r>
           <w:rPr>
             <w:rStyle w:val="Hyperlink"/>
@@ -1162,7 +1164,7 @@
             <w:noProof/>
             <w:webHidden/>
           </w:rPr>
-          <w:instrText xml:space="preserve"> PAGEREF _Toc498899392 \h </w:instrText>
+          <w:instrText xml:space="preserve"> PAGEREF _Toc499672936 \h </w:instrText>
         </w:r>
         <w:r>
           <w:rPr>
@@ -1210,7 +1212,7 @@
           <w:lang w:eastAsia="en-US"/>
         </w:rPr>
       </w:pPr>
-      <w:hyperlink w:anchor="_Toc498899393" w:history="1">
+      <w:hyperlink w:anchor="_Toc499672937" w:history="1">
         <w:r>
           <w:rPr>
             <w:rStyle w:val="Hyperlink"/>
@@ -1256,7 +1258,7 @@
             <w:noProof/>
             <w:webHidden/>
           </w:rPr>
-          <w:instrText xml:space="preserve"> PAGEREF _Toc498899393 \h </w:instrText>
+          <w:instrText xml:space="preserve"> PAGEREF _Toc499672937 \h </w:instrText>
         </w:r>
         <w:r>
           <w:rPr>
@@ -1304,7 +1306,7 @@
           <w:lang w:eastAsia="en-US"/>
         </w:rPr>
       </w:pPr>
-      <w:hyperlink w:anchor="_Toc498899394" w:history="1">
+      <w:hyperlink w:anchor="_Toc499672938" w:history="1">
         <w:r>
           <w:rPr>
             <w:rStyle w:val="Hyperlink"/>
@@ -1352,7 +1354,7 @@
             <w:noProof/>
             <w:webHidden/>
           </w:rPr>
-          <w:instrText xml:space="preserve"> PAGEREF _Toc498899394 \h </w:instrText>
+          <w:instrText xml:space="preserve"> PAGEREF _Toc499672938 \h </w:instrText>
         </w:r>
         <w:r>
           <w:rPr>
@@ -1400,7 +1402,7 @@
           <w:lang w:eastAsia="en-US"/>
         </w:rPr>
       </w:pPr>
-      <w:hyperlink w:anchor="_Toc498899395" w:history="1">
+      <w:hyperlink w:anchor="_Toc499672939" w:history="1">
         <w:r>
           <w:rPr>
             <w:rStyle w:val="Hyperlink"/>
@@ -1448,7 +1450,7 @@
             <w:noProof/>
             <w:webHidden/>
           </w:rPr>
-          <w:instrText xml:space="preserve"> PAGEREF _Toc498899395 \h </w:instrText>
+          <w:instrText xml:space="preserve"> PAGEREF _Toc499672939 \h </w:instrText>
         </w:r>
         <w:r>
           <w:rPr>
@@ -1496,7 +1498,7 @@
           <w:lang w:eastAsia="en-US"/>
         </w:rPr>
       </w:pPr>
-      <w:hyperlink w:anchor="_Toc498899396" w:history="1">
+      <w:hyperlink w:anchor="_Toc499672940" w:history="1">
         <w:r>
           <w:rPr>
             <w:rStyle w:val="Hyperlink"/>
@@ -1544,7 +1546,7 @@
             <w:noProof/>
             <w:webHidden/>
           </w:rPr>
-          <w:instrText xml:space="preserve"> PAGEREF _Toc498899396 \h </w:instrText>
+          <w:instrText xml:space="preserve"> PAGEREF _Toc499672940 \h </w:instrText>
         </w:r>
         <w:r>
           <w:rPr>
@@ -1574,8 +1576,6 @@
           <w:fldChar w:fldCharType="end"/>
         </w:r>
       </w:hyperlink>
-      <w:bookmarkStart w:id="3" w:name="_GoBack"/>
-      <w:bookmarkEnd w:id="3"/>
     </w:p>
     <w:p>
       <w:pPr>
@@ -1594,7 +1594,7 @@
           <w:lang w:eastAsia="en-US"/>
         </w:rPr>
       </w:pPr>
-      <w:hyperlink w:anchor="_Toc498899397" w:history="1">
+      <w:hyperlink w:anchor="_Toc499672941" w:history="1">
         <w:r>
           <w:rPr>
             <w:rStyle w:val="Hyperlink"/>
@@ -1642,7 +1642,7 @@
             <w:noProof/>
             <w:webHidden/>
           </w:rPr>
-          <w:instrText xml:space="preserve"> PAGEREF _Toc498899397 \h </w:instrText>
+          <w:instrText xml:space="preserve"> PAGEREF _Toc499672941 \h </w:instrText>
         </w:r>
         <w:r>
           <w:rPr>
@@ -1690,7 +1690,7 @@
           <w:lang w:eastAsia="en-US"/>
         </w:rPr>
       </w:pPr>
-      <w:hyperlink w:anchor="_Toc498899398" w:history="1">
+      <w:hyperlink w:anchor="_Toc499672942" w:history="1">
         <w:r>
           <w:rPr>
             <w:rStyle w:val="Hyperlink"/>
@@ -1738,7 +1738,7 @@
             <w:noProof/>
             <w:webHidden/>
           </w:rPr>
-          <w:instrText xml:space="preserve"> PAGEREF _Toc498899398 \h </w:instrText>
+          <w:instrText xml:space="preserve"> PAGEREF _Toc499672942 \h </w:instrText>
         </w:r>
         <w:r>
           <w:rPr>
@@ -1785,7 +1785,7 @@
           <w:lang w:eastAsia="en-US"/>
         </w:rPr>
       </w:pPr>
-      <w:hyperlink w:anchor="_Toc498899399" w:history="1">
+      <w:hyperlink w:anchor="_Toc499672943" w:history="1">
         <w:r>
           <w:rPr>
             <w:rStyle w:val="Hyperlink"/>
@@ -1813,7 +1813,7 @@
             <w:noProof/>
             <w:webHidden/>
           </w:rPr>
-          <w:instrText xml:space="preserve"> PAGEREF _Toc498899399 \h </w:instrText>
+          <w:instrText xml:space="preserve"> PAGEREF _Toc499672943 \h </w:instrText>
         </w:r>
         <w:r>
           <w:rPr>
@@ -1891,7 +1891,7 @@
           <w:noProof/>
         </w:rPr>
       </w:pPr>
-      <w:bookmarkStart w:id="4" w:name="_Toc498899383"/>
+      <w:bookmarkStart w:id="4" w:name="_Toc499672927"/>
       <w:r>
         <w:lastRenderedPageBreak/>
         <w:t>DANH MỤC HÌNH</w:t>
@@ -1967,7 +1967,7 @@
           <w:noProof/>
         </w:rPr>
       </w:pPr>
-      <w:bookmarkStart w:id="7" w:name="_Toc498899384"/>
+      <w:bookmarkStart w:id="7" w:name="_Toc499672928"/>
       <w:r>
         <w:lastRenderedPageBreak/>
         <w:t>DANH MỤC BẢNG</w:t>
@@ -2042,7 +2042,7 @@
           <w:lang w:val="en-GB"/>
         </w:rPr>
       </w:pPr>
-      <w:bookmarkStart w:id="8" w:name="_Toc498899385"/>
+      <w:bookmarkStart w:id="8" w:name="_Toc499672929"/>
       <w:bookmarkEnd w:id="5"/>
       <w:bookmarkEnd w:id="6"/>
       <w:r>
@@ -2061,7 +2061,7 @@
       <w:pPr>
         <w:pStyle w:val="Heading2"/>
       </w:pPr>
-      <w:bookmarkStart w:id="9" w:name="_Toc498899386"/>
+      <w:bookmarkStart w:id="9" w:name="_Toc499672930"/>
       <w:r>
         <w:lastRenderedPageBreak/>
         <w:t>Input.dat</w:t>
@@ -2105,19 +2105,6 @@
           <w:color w:val="00B0F0"/>
         </w:rPr>
         <w:t>NBASIN</w:t>
-      </w:r>
-      <w:r>
-        <w:rPr>
-          <w:color w:val="00B0F0"/>
-        </w:rPr>
-        <w:t xml:space="preserve">, </w:t>
-      </w:r>
-      <w:r>
-        <w:rPr>
-          <w:b/>
-          <w:color w:val="00B0F0"/>
-        </w:rPr>
-        <w:t>NTIME</w:t>
       </w:r>
       <w:r>
         <w:rPr>
@@ -2271,10 +2258,10 @@
           <w:b/>
           <w:color w:val="00B0F0"/>
         </w:rPr>
-        <w:t>NTIME</w:t>
-      </w:r>
-      <w:r>
-        <w:t>: Số thời gian tính toán.</w:t>
+        <w:t>DT</w:t>
+      </w:r>
+      <w:r>
+        <w:t>: Bước thời gian (giây).</w:t>
       </w:r>
     </w:p>
     <w:p>
@@ -2290,10 +2277,33 @@
           <w:b/>
           <w:color w:val="00B0F0"/>
         </w:rPr>
-        <w:t>DT</w:t>
-      </w:r>
-      <w:r>
-        <w:t>: Bước thời gian (giây).</w:t>
+        <w:t>TSTART</w:t>
+      </w:r>
+      <w:r>
+        <w:t xml:space="preserve">, </w:t>
+      </w:r>
+      <w:r>
+        <w:rPr>
+          <w:b/>
+          <w:color w:val="00B0F0"/>
+        </w:rPr>
+        <w:t>TEND</w:t>
+      </w:r>
+      <w:r>
+        <w:t>: thời gian bắt đầu và kết thúc tính toán. Các tham số này có định dạng là “</w:t>
+      </w:r>
+      <w:r>
+        <w:rPr>
+          <w:b/>
+          <w:color w:val="00B0F0"/>
+        </w:rPr>
+        <w:t>DD-MM-YYYY HH:MM</w:t>
+      </w:r>
+      <w:r>
+        <w:t>”</w:t>
+      </w:r>
+      <w:r>
+        <w:t>.</w:t>
       </w:r>
     </w:p>
     <w:p>
@@ -2309,33 +2319,10 @@
           <w:b/>
           <w:color w:val="00B0F0"/>
         </w:rPr>
-        <w:t>TSTART</w:t>
-      </w:r>
-      <w:r>
-        <w:t xml:space="preserve">, </w:t>
-      </w:r>
-      <w:r>
-        <w:rPr>
-          <w:b/>
-          <w:color w:val="00B0F0"/>
-        </w:rPr>
-        <w:t>TEND</w:t>
-      </w:r>
-      <w:r>
-        <w:t>: thời gian bắt đầu và kết thúc tính toán. Các tham số này có định dạng là “</w:t>
-      </w:r>
-      <w:r>
-        <w:rPr>
-          <w:b/>
-          <w:color w:val="00B0F0"/>
-        </w:rPr>
-        <w:t>DD-MM-YYYY HH:MM</w:t>
-      </w:r>
-      <w:r>
-        <w:t>”</w:t>
-      </w:r>
-      <w:r>
-        <w:t>.</w:t>
+        <w:t>INPUT_DIR</w:t>
+      </w:r>
+      <w:r>
+        <w:t>: Thư mục chứa các file đầu vào. Thư mục này được tạo sẵn, và chứa các file đầu vào được định nghĩa ở các mục sau.</w:t>
       </w:r>
     </w:p>
     <w:p>
@@ -2351,25 +2338,6 @@
           <w:b/>
           <w:color w:val="00B0F0"/>
         </w:rPr>
-        <w:t>INPUT_DIR</w:t>
-      </w:r>
-      <w:r>
-        <w:t>: Thư mục chứa các file đầu vào. Thư mục này được tạo sẵn, và chứa các file đầu vào được định nghĩa ở các mục sau.</w:t>
-      </w:r>
-    </w:p>
-    <w:p>
-      <w:pPr>
-        <w:pStyle w:val="ListParagraph"/>
-        <w:numPr>
-          <w:ilvl w:val="0"/>
-          <w:numId w:val="11"/>
-        </w:numPr>
-      </w:pPr>
-      <w:r>
-        <w:rPr>
-          <w:b/>
-          <w:color w:val="00B0F0"/>
-        </w:rPr>
         <w:t>OUTPUT_DIR</w:t>
       </w:r>
       <w:r>
@@ -2398,8 +2366,8 @@
           <mc:Choice Requires="wps">
             <w:drawing>
               <wp:inline distT="0" distB="0" distL="0" distR="0" wp14:anchorId="651AD80B" wp14:editId="51DF1967">
-                <wp:extent cx="5876014" cy="3371850"/>
-                <wp:effectExtent l="0" t="0" r="10795" b="19050"/>
+                <wp:extent cx="5876014" cy="3079699"/>
+                <wp:effectExtent l="0" t="0" r="10795" b="26035"/>
                 <wp:docPr id="8" name="Text Box 8"/>
                 <wp:cNvGraphicFramePr/>
                 <a:graphic xmlns:a="http://schemas.openxmlformats.org/drawingml/2006/main">
@@ -2409,7 +2377,7 @@
                       <wps:spPr>
                         <a:xfrm>
                           <a:off x="0" y="0"/>
-                          <a:ext cx="5876014" cy="3371850"/>
+                          <a:ext cx="5876014" cy="3079699"/>
                         </a:xfrm>
                         <a:prstGeom prst="rect">
                           <a:avLst/>
@@ -2499,26 +2467,21 @@
                               <w:tab/>
                               <w:t xml:space="preserve"> </w:t>
                             </w:r>
-                            <w:proofErr w:type="gramStart"/>
-                            <w:r>
-                              <w:rPr>
-                                <w:b/>
-                                <w:color w:val="00B0F0"/>
-                              </w:rPr>
-                              <w:t>NTIME</w:t>
-                            </w:r>
-                            <w:r>
-                              <w:rPr>
-                                <w:color w:val="00B0F0"/>
-                              </w:rPr>
-                              <w:t xml:space="preserve">  </w:t>
-                            </w:r>
-                            <w:r>
-                              <w:t>=</w:t>
-                            </w:r>
-                            <w:proofErr w:type="gramEnd"/>
-                            <w:r>
-                              <w:t xml:space="preserve"> 743, </w:t>
+                            <w:r>
+                              <w:rPr>
+                                <w:b/>
+                                <w:color w:val="00B0F0"/>
+                              </w:rPr>
+                              <w:t>DT</w:t>
+                            </w:r>
+                            <w:r>
+                              <w:rPr>
+                                <w:color w:val="00B0F0"/>
+                              </w:rPr>
+                              <w:t xml:space="preserve">     </w:t>
+                            </w:r>
+                            <w:r>
+                              <w:t>= 3600.0/</w:t>
                             </w:r>
                           </w:p>
                           <w:p>
@@ -2529,30 +2492,42 @@
                               <w:tab/>
                               <w:t xml:space="preserve"> </w:t>
                             </w:r>
-                            <w:r>
-                              <w:rPr>
-                                <w:b/>
-                                <w:color w:val="00B0F0"/>
-                              </w:rPr>
-                              <w:t>DT</w:t>
-                            </w:r>
-                            <w:r>
-                              <w:rPr>
-                                <w:color w:val="00B0F0"/>
-                              </w:rPr>
-                              <w:t xml:space="preserve">     </w:t>
-                            </w:r>
-                            <w:r>
-                              <w:t>= 3600.0/</w:t>
-                            </w:r>
                           </w:p>
                           <w:p>
                             <w:pPr>
                               <w:spacing w:line="240" w:lineRule="auto"/>
                             </w:pPr>
                             <w:r>
-                              <w:tab/>
+                              <w:t>&amp;</w:t>
+                            </w:r>
+                            <w:r>
+                              <w:rPr>
+                                <w:b/>
+                                <w:color w:val="FF0000"/>
+                              </w:rPr>
+                              <w:t>CTRL</w:t>
+                            </w:r>
+                            <w:r>
+                              <w:rPr>
+                                <w:color w:val="FF0000"/>
+                              </w:rPr>
                               <w:t xml:space="preserve"> </w:t>
+                            </w:r>
+                            <w:r>
+                              <w:rPr>
+                                <w:b/>
+                                <w:color w:val="00B0F0"/>
+                              </w:rPr>
+                              <w:t>TSTART</w:t>
+                            </w:r>
+                            <w:r>
+                              <w:rPr>
+                                <w:color w:val="00B0F0"/>
+                              </w:rPr>
+                              <w:t xml:space="preserve"> </w:t>
+                            </w:r>
+                            <w:r>
+                              <w:t xml:space="preserve">= "01-01-2016 01:00", </w:t>
                             </w:r>
                           </w:p>
                           <w:p>
@@ -2560,36 +2535,24 @@
                               <w:spacing w:line="240" w:lineRule="auto"/>
                             </w:pPr>
                             <w:r>
-                              <w:t>&amp;</w:t>
-                            </w:r>
-                            <w:r>
-                              <w:rPr>
-                                <w:b/>
-                                <w:color w:val="FF0000"/>
-                              </w:rPr>
-                              <w:t>CTRL</w:t>
-                            </w:r>
-                            <w:r>
-                              <w:rPr>
-                                <w:color w:val="FF0000"/>
-                              </w:rPr>
-                              <w:t xml:space="preserve"> </w:t>
-                            </w:r>
-                            <w:r>
-                              <w:rPr>
-                                <w:b/>
-                                <w:color w:val="00B0F0"/>
-                              </w:rPr>
-                              <w:t>TSTART</w:t>
-                            </w:r>
-                            <w:r>
-                              <w:rPr>
-                                <w:color w:val="00B0F0"/>
-                              </w:rPr>
-                              <w:t xml:space="preserve"> </w:t>
-                            </w:r>
-                            <w:r>
-                              <w:t xml:space="preserve">= "01-01-2016 01:00", </w:t>
+                              <w:tab/>
+                              <w:t xml:space="preserve">  </w:t>
+                            </w:r>
+                            <w:r>
+                              <w:rPr>
+                                <w:b/>
+                                <w:color w:val="00B0F0"/>
+                              </w:rPr>
+                              <w:t>TEND</w:t>
+                            </w:r>
+                            <w:r>
+                              <w:rPr>
+                                <w:color w:val="00B0F0"/>
+                              </w:rPr>
+                              <w:t xml:space="preserve">   </w:t>
+                            </w:r>
+                            <w:r>
+                              <w:t>= "31-01-2016 23:00"/</w:t>
                             </w:r>
                           </w:p>
                           <w:p>
@@ -2600,30 +2563,42 @@
                               <w:tab/>
                               <w:t xml:space="preserve">  </w:t>
                             </w:r>
-                            <w:r>
-                              <w:rPr>
-                                <w:b/>
-                                <w:color w:val="00B0F0"/>
-                              </w:rPr>
-                              <w:t>TEND</w:t>
-                            </w:r>
-                            <w:r>
-                              <w:rPr>
-                                <w:color w:val="00B0F0"/>
-                              </w:rPr>
-                              <w:t xml:space="preserve">   </w:t>
-                            </w:r>
-                            <w:r>
-                              <w:t>= "31-01-2016 23:00"/</w:t>
-                            </w:r>
                           </w:p>
                           <w:p>
                             <w:pPr>
                               <w:spacing w:line="240" w:lineRule="auto"/>
                             </w:pPr>
                             <w:r>
-                              <w:tab/>
-                              <w:t xml:space="preserve">  </w:t>
+                              <w:t>&amp;</w:t>
+                            </w:r>
+                            <w:r>
+                              <w:rPr>
+                                <w:b/>
+                                <w:color w:val="FF0000"/>
+                              </w:rPr>
+                              <w:t>IODIR</w:t>
+                            </w:r>
+                            <w:r>
+                              <w:rPr>
+                                <w:color w:val="FF0000"/>
+                              </w:rPr>
+                              <w:t xml:space="preserve"> </w:t>
+                            </w:r>
+                            <w:r>
+                              <w:rPr>
+                                <w:b/>
+                                <w:color w:val="00B0F0"/>
+                              </w:rPr>
+                              <w:t>INPUT_DIR</w:t>
+                            </w:r>
+                            <w:r>
+                              <w:rPr>
+                                <w:color w:val="00B0F0"/>
+                              </w:rPr>
+                              <w:t xml:space="preserve"> </w:t>
+                            </w:r>
+                            <w:r>
+                              <w:t>= "Input_file",</w:t>
                             </w:r>
                           </w:p>
                           <w:p>
@@ -2631,93 +2606,38 @@
                               <w:spacing w:line="240" w:lineRule="auto"/>
                             </w:pPr>
                             <w:r>
-                              <w:t>&amp;</w:t>
-                            </w:r>
-                            <w:r>
-                              <w:rPr>
-                                <w:b/>
-                                <w:color w:val="FF0000"/>
-                              </w:rPr>
-                              <w:t>IODIR</w:t>
-                            </w:r>
-                            <w:r>
-                              <w:rPr>
-                                <w:color w:val="FF0000"/>
+                              <w:tab/>
+                              <w:t xml:space="preserve">   </w:t>
+                            </w:r>
+                            <w:r>
+                              <w:rPr>
+                                <w:b/>
+                                <w:color w:val="00B0F0"/>
+                              </w:rPr>
+                              <w:t>OUTPUT_DIR</w:t>
+                            </w:r>
+                            <w:r>
+                              <w:rPr>
+                                <w:color w:val="00B0F0"/>
                               </w:rPr>
                               <w:t xml:space="preserve"> </w:t>
                             </w:r>
                             <w:r>
-                              <w:rPr>
-                                <w:b/>
-                                <w:color w:val="00B0F0"/>
-                              </w:rPr>
-                              <w:t>INPUT_</w:t>
-                            </w:r>
-                            <w:proofErr w:type="gramStart"/>
-                            <w:r>
-                              <w:rPr>
-                                <w:b/>
-                                <w:color w:val="00B0F0"/>
-                              </w:rPr>
-                              <w:t>DIR</w:t>
-                            </w:r>
-                            <w:r>
-                              <w:rPr>
-                                <w:color w:val="00B0F0"/>
-                              </w:rPr>
-                              <w:t xml:space="preserve">  </w:t>
-                            </w:r>
-                            <w:r>
-                              <w:t>=</w:t>
-                            </w:r>
-                            <w:proofErr w:type="gramEnd"/>
-                            <w:r>
-                              <w:t xml:space="preserve"> "Input_file",</w:t>
+                              <w:t>= "Output"/</w:t>
                             </w:r>
                           </w:p>
                           <w:p>
                             <w:pPr>
                               <w:spacing w:line="240" w:lineRule="auto"/>
+                              <w:rPr>
+                                <w:color w:val="00B050"/>
+                              </w:rPr>
                             </w:pPr>
                             <w:r>
-                              <w:tab/>
-                              <w:t xml:space="preserve">   </w:t>
-                            </w:r>
-                            <w:r>
-                              <w:rPr>
-                                <w:b/>
-                                <w:color w:val="00B0F0"/>
-                              </w:rPr>
-                              <w:t>OUTPUT_DIR</w:t>
-                            </w:r>
-                            <w:r>
-                              <w:rPr>
-                                <w:color w:val="00B0F0"/>
-                              </w:rPr>
-                              <w:t xml:space="preserve"> </w:t>
-                            </w:r>
-                            <w:r>
-                              <w:t>= "Output"/</w:t>
-                            </w:r>
-                          </w:p>
-                          <w:p>
-                            <w:pPr>
-                              <w:spacing w:line="240" w:lineRule="auto"/>
                               <w:rPr>
                                 <w:color w:val="00B050"/>
                               </w:rPr>
-                            </w:pPr>
-                            <w:r>
-                              <w:rPr>
-                                <w:color w:val="00B050"/>
-                              </w:rPr>
-                              <w:t xml:space="preserve">// </w:t>
-                            </w:r>
-                            <w:r>
-                              <w:rPr>
-                                <w:color w:val="00B050"/>
-                              </w:rPr>
-                              <w:t>End</w:t>
+                              <w:t>// End</w:t>
                             </w:r>
                           </w:p>
                         </w:txbxContent>
@@ -2740,7 +2660,7 @@
                 <v:stroke joinstyle="miter"/>
                 <v:path gradientshapeok="t" o:connecttype="rect"/>
               </v:shapetype>
-              <v:shape id="Text Box 8" o:spid="_x0000_s1026" type="#_x0000_t202" style="width:462.7pt;height:265.5pt;visibility:visible;mso-wrap-style:square;mso-left-percent:-10001;mso-top-percent:-10001;mso-position-horizontal:absolute;mso-position-horizontal-relative:char;mso-position-vertical:absolute;mso-position-vertical-relative:line;mso-left-percent:-10001;mso-top-percent:-10001;v-text-anchor:top" o:gfxdata="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" fillcolor="white [3201]" strokeweight=".5pt">
+              <v:shape id="Text Box 8" o:spid="_x0000_s1026" type="#_x0000_t202" style="width:462.7pt;height:242.5pt;visibility:visible;mso-wrap-style:square;mso-left-percent:-10001;mso-top-percent:-10001;mso-position-horizontal:absolute;mso-position-horizontal-relative:char;mso-position-vertical:absolute;mso-position-vertical-relative:line;mso-left-percent:-10001;mso-top-percent:-10001;v-text-anchor:top" o:gfxdata="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" fillcolor="white [3201]" strokeweight=".5pt">
                 <v:textbox>
                   <w:txbxContent>
                     <w:p>
@@ -2802,26 +2722,21 @@
                         <w:tab/>
                         <w:t xml:space="preserve"> </w:t>
                       </w:r>
-                      <w:proofErr w:type="gramStart"/>
-                      <w:r>
-                        <w:rPr>
-                          <w:b/>
-                          <w:color w:val="00B0F0"/>
-                        </w:rPr>
-                        <w:t>NTIME</w:t>
-                      </w:r>
-                      <w:r>
-                        <w:rPr>
-                          <w:color w:val="00B0F0"/>
-                        </w:rPr>
-                        <w:t xml:space="preserve">  </w:t>
-                      </w:r>
-                      <w:r>
-                        <w:t>=</w:t>
-                      </w:r>
-                      <w:proofErr w:type="gramEnd"/>
-                      <w:r>
-                        <w:t xml:space="preserve"> 743, </w:t>
+                      <w:r>
+                        <w:rPr>
+                          <w:b/>
+                          <w:color w:val="00B0F0"/>
+                        </w:rPr>
+                        <w:t>DT</w:t>
+                      </w:r>
+                      <w:r>
+                        <w:rPr>
+                          <w:color w:val="00B0F0"/>
+                        </w:rPr>
+                        <w:t xml:space="preserve">     </w:t>
+                      </w:r>
+                      <w:r>
+                        <w:t>= 3600.0/</w:t>
                       </w:r>
                     </w:p>
                     <w:p>
@@ -2832,30 +2747,42 @@
                         <w:tab/>
                         <w:t xml:space="preserve"> </w:t>
                       </w:r>
-                      <w:r>
-                        <w:rPr>
-                          <w:b/>
-                          <w:color w:val="00B0F0"/>
-                        </w:rPr>
-                        <w:t>DT</w:t>
-                      </w:r>
-                      <w:r>
-                        <w:rPr>
-                          <w:color w:val="00B0F0"/>
-                        </w:rPr>
-                        <w:t xml:space="preserve">     </w:t>
-                      </w:r>
-                      <w:r>
-                        <w:t>= 3600.0/</w:t>
-                      </w:r>
                     </w:p>
                     <w:p>
                       <w:pPr>
                         <w:spacing w:line="240" w:lineRule="auto"/>
                       </w:pPr>
                       <w:r>
-                        <w:tab/>
+                        <w:t>&amp;</w:t>
+                      </w:r>
+                      <w:r>
+                        <w:rPr>
+                          <w:b/>
+                          <w:color w:val="FF0000"/>
+                        </w:rPr>
+                        <w:t>CTRL</w:t>
+                      </w:r>
+                      <w:r>
+                        <w:rPr>
+                          <w:color w:val="FF0000"/>
+                        </w:rPr>
                         <w:t xml:space="preserve"> </w:t>
+                      </w:r>
+                      <w:r>
+                        <w:rPr>
+                          <w:b/>
+                          <w:color w:val="00B0F0"/>
+                        </w:rPr>
+                        <w:t>TSTART</w:t>
+                      </w:r>
+                      <w:r>
+                        <w:rPr>
+                          <w:color w:val="00B0F0"/>
+                        </w:rPr>
+                        <w:t xml:space="preserve"> </w:t>
+                      </w:r>
+                      <w:r>
+                        <w:t xml:space="preserve">= "01-01-2016 01:00", </w:t>
                       </w:r>
                     </w:p>
                     <w:p>
@@ -2863,36 +2790,24 @@
                         <w:spacing w:line="240" w:lineRule="auto"/>
                       </w:pPr>
                       <w:r>
-                        <w:t>&amp;</w:t>
-                      </w:r>
-                      <w:r>
-                        <w:rPr>
-                          <w:b/>
-                          <w:color w:val="FF0000"/>
-                        </w:rPr>
-                        <w:t>CTRL</w:t>
-                      </w:r>
-                      <w:r>
-                        <w:rPr>
-                          <w:color w:val="FF0000"/>
-                        </w:rPr>
-                        <w:t xml:space="preserve"> </w:t>
-                      </w:r>
-                      <w:r>
-                        <w:rPr>
-                          <w:b/>
-                          <w:color w:val="00B0F0"/>
-                        </w:rPr>
-                        <w:t>TSTART</w:t>
-                      </w:r>
-                      <w:r>
-                        <w:rPr>
-                          <w:color w:val="00B0F0"/>
-                        </w:rPr>
-                        <w:t xml:space="preserve"> </w:t>
-                      </w:r>
-                      <w:r>
-                        <w:t xml:space="preserve">= "01-01-2016 01:00", </w:t>
+                        <w:tab/>
+                        <w:t xml:space="preserve">  </w:t>
+                      </w:r>
+                      <w:r>
+                        <w:rPr>
+                          <w:b/>
+                          <w:color w:val="00B0F0"/>
+                        </w:rPr>
+                        <w:t>TEND</w:t>
+                      </w:r>
+                      <w:r>
+                        <w:rPr>
+                          <w:color w:val="00B0F0"/>
+                        </w:rPr>
+                        <w:t xml:space="preserve">   </w:t>
+                      </w:r>
+                      <w:r>
+                        <w:t>= "31-01-2016 23:00"/</w:t>
                       </w:r>
                     </w:p>
                     <w:p>
@@ -2903,30 +2818,42 @@
                         <w:tab/>
                         <w:t xml:space="preserve">  </w:t>
                       </w:r>
-                      <w:r>
-                        <w:rPr>
-                          <w:b/>
-                          <w:color w:val="00B0F0"/>
-                        </w:rPr>
-                        <w:t>TEND</w:t>
-                      </w:r>
-                      <w:r>
-                        <w:rPr>
-                          <w:color w:val="00B0F0"/>
-                        </w:rPr>
-                        <w:t xml:space="preserve">   </w:t>
-                      </w:r>
-                      <w:r>
-                        <w:t>= "31-01-2016 23:00"/</w:t>
-                      </w:r>
                     </w:p>
                     <w:p>
                       <w:pPr>
                         <w:spacing w:line="240" w:lineRule="auto"/>
                       </w:pPr>
                       <w:r>
-                        <w:tab/>
-                        <w:t xml:space="preserve">  </w:t>
+                        <w:t>&amp;</w:t>
+                      </w:r>
+                      <w:r>
+                        <w:rPr>
+                          <w:b/>
+                          <w:color w:val="FF0000"/>
+                        </w:rPr>
+                        <w:t>IODIR</w:t>
+                      </w:r>
+                      <w:r>
+                        <w:rPr>
+                          <w:color w:val="FF0000"/>
+                        </w:rPr>
+                        <w:t xml:space="preserve"> </w:t>
+                      </w:r>
+                      <w:r>
+                        <w:rPr>
+                          <w:b/>
+                          <w:color w:val="00B0F0"/>
+                        </w:rPr>
+                        <w:t>INPUT_DIR</w:t>
+                      </w:r>
+                      <w:r>
+                        <w:rPr>
+                          <w:color w:val="00B0F0"/>
+                        </w:rPr>
+                        <w:t xml:space="preserve"> </w:t>
+                      </w:r>
+                      <w:r>
+                        <w:t>= "Input_file",</w:t>
                       </w:r>
                     </w:p>
                     <w:p>
@@ -2934,93 +2861,38 @@
                         <w:spacing w:line="240" w:lineRule="auto"/>
                       </w:pPr>
                       <w:r>
-                        <w:t>&amp;</w:t>
-                      </w:r>
-                      <w:r>
-                        <w:rPr>
-                          <w:b/>
-                          <w:color w:val="FF0000"/>
-                        </w:rPr>
-                        <w:t>IODIR</w:t>
-                      </w:r>
-                      <w:r>
-                        <w:rPr>
-                          <w:color w:val="FF0000"/>
+                        <w:tab/>
+                        <w:t xml:space="preserve">   </w:t>
+                      </w:r>
+                      <w:r>
+                        <w:rPr>
+                          <w:b/>
+                          <w:color w:val="00B0F0"/>
+                        </w:rPr>
+                        <w:t>OUTPUT_DIR</w:t>
+                      </w:r>
+                      <w:r>
+                        <w:rPr>
+                          <w:color w:val="00B0F0"/>
                         </w:rPr>
                         <w:t xml:space="preserve"> </w:t>
                       </w:r>
                       <w:r>
-                        <w:rPr>
-                          <w:b/>
-                          <w:color w:val="00B0F0"/>
-                        </w:rPr>
-                        <w:t>INPUT_</w:t>
-                      </w:r>
-                      <w:proofErr w:type="gramStart"/>
-                      <w:r>
-                        <w:rPr>
-                          <w:b/>
-                          <w:color w:val="00B0F0"/>
-                        </w:rPr>
-                        <w:t>DIR</w:t>
-                      </w:r>
-                      <w:r>
-                        <w:rPr>
-                          <w:color w:val="00B0F0"/>
-                        </w:rPr>
-                        <w:t xml:space="preserve">  </w:t>
-                      </w:r>
-                      <w:r>
-                        <w:t>=</w:t>
-                      </w:r>
-                      <w:proofErr w:type="gramEnd"/>
-                      <w:r>
-                        <w:t xml:space="preserve"> "Input_file",</w:t>
+                        <w:t>= "Output"/</w:t>
                       </w:r>
                     </w:p>
                     <w:p>
                       <w:pPr>
                         <w:spacing w:line="240" w:lineRule="auto"/>
+                        <w:rPr>
+                          <w:color w:val="00B050"/>
+                        </w:rPr>
                       </w:pPr>
                       <w:r>
-                        <w:tab/>
-                        <w:t xml:space="preserve">   </w:t>
-                      </w:r>
-                      <w:r>
-                        <w:rPr>
-                          <w:b/>
-                          <w:color w:val="00B0F0"/>
-                        </w:rPr>
-                        <w:t>OUTPUT_DIR</w:t>
-                      </w:r>
-                      <w:r>
-                        <w:rPr>
-                          <w:color w:val="00B0F0"/>
-                        </w:rPr>
-                        <w:t xml:space="preserve"> </w:t>
-                      </w:r>
-                      <w:r>
-                        <w:t>= "Output"/</w:t>
-                      </w:r>
-                    </w:p>
-                    <w:p>
-                      <w:pPr>
-                        <w:spacing w:line="240" w:lineRule="auto"/>
                         <w:rPr>
                           <w:color w:val="00B050"/>
                         </w:rPr>
-                      </w:pPr>
-                      <w:r>
-                        <w:rPr>
-                          <w:color w:val="00B050"/>
-                        </w:rPr>
-                        <w:t xml:space="preserve">// </w:t>
-                      </w:r>
-                      <w:r>
-                        <w:rPr>
-                          <w:color w:val="00B050"/>
-                        </w:rPr>
-                        <w:t>End</w:t>
+                        <w:t>// End</w:t>
                       </w:r>
                     </w:p>
                   </w:txbxContent>
@@ -3033,11 +2905,43 @@
       </w:r>
     </w:p>
     <w:p>
+      <w:r>
+        <w:rPr>
+          <w:color w:val="FF0000"/>
+        </w:rPr>
+        <w:t>*</w:t>
+      </w:r>
+      <w:r>
+        <w:rPr>
+          <w:color w:val="FF0000"/>
+        </w:rPr>
+        <w:t>Chú ý</w:t>
+      </w:r>
+      <w:r>
+        <w:t xml:space="preserve">: Các biến thời gian phải đúng </w:t>
+      </w:r>
+      <w:proofErr w:type="gramStart"/>
+      <w:r>
+        <w:t>theo</w:t>
+      </w:r>
+      <w:proofErr w:type="gramEnd"/>
+      <w:r>
+        <w:t xml:space="preserve"> định dạng: </w:t>
+      </w:r>
+      <w:r>
+        <w:rPr>
+          <w:b/>
+          <w:color w:val="FF0000"/>
+        </w:rPr>
+        <w:t>DD-MM-YYYY HH:MM</w:t>
+      </w:r>
+    </w:p>
+    <w:p>
       <w:pPr>
         <w:pStyle w:val="Heading2"/>
       </w:pPr>
       <w:bookmarkStart w:id="10" w:name="_Ref495013295"/>
-      <w:bookmarkStart w:id="11" w:name="_Toc498899387"/>
+      <w:bookmarkStart w:id="11" w:name="_Toc499672931"/>
       <w:r>
         <w:lastRenderedPageBreak/>
         <w:t xml:space="preserve">Cấu trúc file </w:t>
@@ -3059,21 +2963,10 @@
         <w:rPr>
           <w:b/>
         </w:rPr>
-        <w:t>Basin_</w:t>
-      </w:r>
-      <w:proofErr w:type="gramStart"/>
-      <w:r>
-        <w:rPr>
-          <w:b/>
-        </w:rPr>
-        <w:t>XX</w:t>
-      </w:r>
-      <w:r>
-        <w:t xml:space="preserve">  dùng</w:t>
-      </w:r>
-      <w:proofErr w:type="gramEnd"/>
-      <w:r>
-        <w:t xml:space="preserve"> để thiết lập các thông số để tính toán cho lưu vực thứ </w:t>
+        <w:t>Basin_XX</w:t>
+      </w:r>
+      <w:r>
+        <w:t xml:space="preserve"> dùng để thiết lập các thông số để tính toán cho lưu vực thứ </w:t>
       </w:r>
       <w:r>
         <w:rPr>
@@ -3184,7 +3077,7 @@
       <w:pPr>
         <w:pStyle w:val="Heading3"/>
       </w:pPr>
-      <w:bookmarkStart w:id="12" w:name="_Toc498899388"/>
+      <w:bookmarkStart w:id="12" w:name="_Toc499672932"/>
       <w:r>
         <w:t>Thiế</w:t>
       </w:r>
@@ -3226,14 +3119,7 @@
           <w:b/>
           <w:color w:val="auto"/>
         </w:rPr>
-        <w:t>,</w:t>
-      </w:r>
-      <w:r>
-        <w:rPr>
-          <w:b/>
-          <w:color w:val="auto"/>
-        </w:rPr>
-        <w:t xml:space="preserve"> </w:t>
+        <w:t xml:space="preserve">, </w:t>
       </w:r>
       <w:r>
         <w:rPr>
@@ -3275,28 +3161,14 @@
           <w:b/>
           <w:color w:val="auto"/>
         </w:rPr>
-        <w:t>,</w:t>
-      </w:r>
-      <w:r>
-        <w:rPr>
-          <w:b/>
-          <w:color w:val="auto"/>
-        </w:rPr>
-        <w:t xml:space="preserve"> </w:t>
+        <w:t xml:space="preserve">, </w:t>
       </w:r>
       <w:r>
         <w:rPr>
           <w:b/>
           <w:color w:val="00B0F0"/>
         </w:rPr>
-        <w:t>NGA</w:t>
-      </w:r>
-      <w:r>
-        <w:rPr>
-          <w:b/>
-          <w:color w:val="00B0F0"/>
-        </w:rPr>
-        <w:t>TE</w:t>
+        <w:t>NGATE</w:t>
       </w:r>
       <w:r>
         <w:rPr>
@@ -3493,7 +3365,7 @@
       <w:pPr>
         <w:pStyle w:val="Heading3"/>
       </w:pPr>
-      <w:bookmarkStart w:id="13" w:name="_Toc498899389"/>
+      <w:bookmarkStart w:id="13" w:name="_Toc499672933"/>
       <w:r>
         <w:t xml:space="preserve">Thiết lập </w:t>
       </w:r>
@@ -3563,14 +3435,7 @@
           <w:b/>
           <w:color w:val="auto"/>
         </w:rPr>
-        <w:t>,</w:t>
-      </w:r>
-      <w:r>
-        <w:rPr>
-          <w:b/>
-          <w:color w:val="auto"/>
-        </w:rPr>
-        <w:t xml:space="preserve"> </w:t>
+        <w:t xml:space="preserve">, </w:t>
       </w:r>
       <w:r>
         <w:rPr>
@@ -3657,19 +3522,7 @@
         <w:rPr>
           <w:color w:val="auto"/>
         </w:rPr>
-        <w:t xml:space="preserve">: Tên </w:t>
-      </w:r>
-      <w:r>
-        <w:rPr>
-          <w:color w:val="auto"/>
-        </w:rPr>
-        <w:t>trạm</w:t>
-      </w:r>
-      <w:r>
-        <w:rPr>
-          <w:color w:val="auto"/>
-        </w:rPr>
-        <w:t>.</w:t>
+        <w:t>: Tên trạm.</w:t>
       </w:r>
     </w:p>
     <w:p>
@@ -3694,19 +3547,7 @@
         <w:rPr>
           <w:color w:val="auto"/>
         </w:rPr>
-        <w:t xml:space="preserve">: </w:t>
-      </w:r>
-      <w:r>
-        <w:rPr>
-          <w:color w:val="auto"/>
-        </w:rPr>
-        <w:t>Loại trạm</w:t>
-      </w:r>
-      <w:r>
-        <w:rPr>
-          <w:color w:val="auto"/>
-        </w:rPr>
-        <w:t>.</w:t>
+        <w:t>: Loại trạm.</w:t>
       </w:r>
       <w:r>
         <w:rPr>
@@ -3719,65 +3560,32 @@
           <w:b/>
           <w:color w:val="00B0F0"/>
         </w:rPr>
-        <w:t>GATETYPE</w:t>
+        <w:t xml:space="preserve">GATETYPE = 1 </w:t>
+      </w:r>
+      <w:r>
+        <w:rPr>
+          <w:color w:val="auto"/>
+        </w:rPr>
+        <w:t>định nghĩa trạm đo thủy văn.</w:t>
+      </w:r>
+      <w:r>
+        <w:rPr>
+          <w:color w:val="auto"/>
+        </w:rPr>
+        <w:br/>
       </w:r>
       <w:r>
         <w:rPr>
           <w:b/>
           <w:color w:val="00B0F0"/>
         </w:rPr>
-        <w:t xml:space="preserve"> = 1 </w:t>
-      </w:r>
-      <w:r>
-        <w:rPr>
-          <w:color w:val="auto"/>
-        </w:rPr>
-        <w:t>định nghĩa trạm đo thủy văn.</w:t>
-      </w:r>
-      <w:r>
-        <w:rPr>
-          <w:color w:val="auto"/>
-        </w:rPr>
-        <w:br/>
-      </w:r>
-      <w:r>
-        <w:rPr>
-          <w:b/>
-          <w:color w:val="00B0F0"/>
-        </w:rPr>
-        <w:t xml:space="preserve">GATETYPE = </w:t>
-      </w:r>
-      <w:r>
-        <w:rPr>
-          <w:b/>
-          <w:color w:val="00B0F0"/>
-        </w:rPr>
-        <w:t>2</w:t>
-      </w:r>
-      <w:r>
-        <w:rPr>
-          <w:b/>
-          <w:color w:val="00B0F0"/>
-        </w:rPr>
-        <w:t xml:space="preserve"> </w:t>
-      </w:r>
-      <w:r>
-        <w:rPr>
-          <w:color w:val="auto"/>
-        </w:rPr>
-        <w:t xml:space="preserve">định nghĩa trạm đo </w:t>
-      </w:r>
-      <w:r>
-        <w:rPr>
-          <w:color w:val="auto"/>
-        </w:rPr>
-        <w:t>lưu lượng</w:t>
-      </w:r>
-      <w:r>
-        <w:rPr>
-          <w:color w:val="auto"/>
-        </w:rPr>
-        <w:t>.</w:t>
+        <w:t xml:space="preserve">GATETYPE = 2 </w:t>
+      </w:r>
+      <w:r>
+        <w:rPr>
+          <w:color w:val="auto"/>
+        </w:rPr>
+        <w:t>định nghĩa trạm đo lưu lượng.</w:t>
       </w:r>
     </w:p>
     <w:p>
@@ -3834,13 +3642,7 @@
         <w:rPr>
           <w:color w:val="auto"/>
         </w:rPr>
-        <w:t xml:space="preserve">: </w:t>
-      </w:r>
-      <w:r>
-        <w:rPr>
-          <w:color w:val="auto"/>
-        </w:rPr>
-        <w:t xml:space="preserve">tên file chứa số liệu đo đạc. </w:t>
+        <w:t xml:space="preserve">: tên file chứa số liệu đo đạc. </w:t>
       </w:r>
     </w:p>
     <w:p>
@@ -3898,7 +3700,7 @@
       <w:pPr>
         <w:pStyle w:val="Heading3"/>
       </w:pPr>
-      <w:bookmarkStart w:id="14" w:name="_Toc498899390"/>
+      <w:bookmarkStart w:id="14" w:name="_Toc499672934"/>
       <w:r>
         <w:lastRenderedPageBreak/>
         <w:t>Thiết lập SUBBASIN</w:t>
@@ -4145,19 +3947,7 @@
         <w:rPr>
           <w:color w:val="auto"/>
         </w:rPr>
-        <w:t xml:space="preserve">: Tên </w:t>
-      </w:r>
-      <w:r>
-        <w:rPr>
-          <w:color w:val="auto"/>
-        </w:rPr>
-        <w:t>lưu vực con</w:t>
-      </w:r>
-      <w:r>
-        <w:rPr>
-          <w:color w:val="auto"/>
-        </w:rPr>
-        <w:t>.</w:t>
+        <w:t>: Tên lưu vực con.</w:t>
       </w:r>
     </w:p>
     <w:p>
@@ -4182,13 +3972,7 @@
         <w:rPr>
           <w:color w:val="auto"/>
         </w:rPr>
-        <w:t xml:space="preserve">: </w:t>
-      </w:r>
-      <w:r>
-        <w:rPr>
-          <w:color w:val="auto"/>
-        </w:rPr>
-        <w:t>tên (</w:t>
+        <w:t>: tên (</w:t>
       </w:r>
       <w:r>
         <w:rPr>
@@ -4705,13 +4489,7 @@
         <w:rPr>
           <w:color w:val="auto"/>
         </w:rPr>
-        <w:t>= 1</w:t>
-      </w:r>
-      <w:r>
-        <w:rPr>
-          <w:color w:val="auto"/>
-        </w:rPr>
-        <w:t>.</w:t>
+        <w:t>= 1.</w:t>
       </w:r>
     </w:p>
     <w:p>
@@ -4750,13 +4528,7 @@
         <w:rPr>
           <w:color w:val="auto"/>
         </w:rPr>
-        <w:t xml:space="preserve"> tháng </w:t>
-      </w:r>
-      <w:r>
-        <w:rPr>
-          <w:color w:val="auto"/>
-        </w:rPr>
-        <w:t>(m</w:t>
+        <w:t xml:space="preserve"> tháng (m</w:t>
       </w:r>
       <w:r>
         <w:rPr>
@@ -4769,19 +4541,7 @@
         <w:rPr>
           <w:color w:val="auto"/>
         </w:rPr>
-        <w:t>/s)</w:t>
-      </w:r>
-      <w:r>
-        <w:rPr>
-          <w:color w:val="auto"/>
-        </w:rPr>
-        <w:t xml:space="preserve">. </w:t>
-      </w:r>
-      <w:r>
-        <w:rPr>
-          <w:color w:val="auto"/>
-        </w:rPr>
-        <w:t xml:space="preserve">Tham số này được thiết lập nếu </w:t>
+        <w:t xml:space="preserve">/s). Tham số này được thiết lập nếu </w:t>
       </w:r>
       <w:r>
         <w:rPr>
@@ -4800,20 +4560,14 @@
         <w:rPr>
           <w:color w:val="auto"/>
         </w:rPr>
-        <w:t>= 2</w:t>
-      </w:r>
-      <w:r>
-        <w:rPr>
-          <w:color w:val="auto"/>
-        </w:rPr>
-        <w:t>.</w:t>
+        <w:t>= 2.</w:t>
       </w:r>
     </w:p>
     <w:p>
       <w:pPr>
         <w:pStyle w:val="Heading3"/>
       </w:pPr>
-      <w:bookmarkStart w:id="15" w:name="_Toc498899391"/>
+      <w:bookmarkStart w:id="15" w:name="_Toc499672935"/>
       <w:r>
         <w:t xml:space="preserve">Thiết lập </w:t>
       </w:r>
@@ -4869,14 +4623,7 @@
           <w:b/>
           <w:color w:val="auto"/>
         </w:rPr>
-        <w:t>,</w:t>
-      </w:r>
-      <w:r>
-        <w:rPr>
-          <w:b/>
-          <w:color w:val="auto"/>
-        </w:rPr>
-        <w:t xml:space="preserve"> </w:t>
+        <w:t xml:space="preserve">, </w:t>
       </w:r>
       <w:r>
         <w:rPr>
@@ -4963,19 +4710,7 @@
         <w:rPr>
           <w:color w:val="auto"/>
         </w:rPr>
-        <w:t xml:space="preserve">: Tên </w:t>
-      </w:r>
-      <w:r>
-        <w:rPr>
-          <w:color w:val="auto"/>
-        </w:rPr>
-        <w:t>nguồn</w:t>
-      </w:r>
-      <w:r>
-        <w:rPr>
-          <w:color w:val="auto"/>
-        </w:rPr>
-        <w:t>.</w:t>
+        <w:t>: Tên nguồn.</w:t>
       </w:r>
     </w:p>
     <w:p>
@@ -5000,19 +4735,7 @@
         <w:rPr>
           <w:color w:val="auto"/>
         </w:rPr>
-        <w:t xml:space="preserve">: </w:t>
-      </w:r>
-      <w:r>
-        <w:rPr>
-          <w:color w:val="auto"/>
-        </w:rPr>
-        <w:t>T</w:t>
-      </w:r>
-      <w:r>
-        <w:rPr>
-          <w:color w:val="auto"/>
-        </w:rPr>
-        <w:t>ên (</w:t>
+        <w:t>: Tên (</w:t>
       </w:r>
       <w:r>
         <w:rPr>
@@ -5115,13 +4838,7 @@
         <w:rPr>
           <w:color w:val="auto"/>
         </w:rPr>
-        <w:t>/s)</w:t>
-      </w:r>
-      <w:r>
-        <w:rPr>
-          <w:color w:val="auto"/>
-        </w:rPr>
-        <w:t xml:space="preserve"> </w:t>
+        <w:t xml:space="preserve">/s) </w:t>
       </w:r>
       <w:r>
         <w:t xml:space="preserve">nếu </w:t>
@@ -5209,7 +4926,7 @@
       <w:pPr>
         <w:pStyle w:val="Heading3"/>
       </w:pPr>
-      <w:bookmarkStart w:id="16" w:name="_Toc498899392"/>
+      <w:bookmarkStart w:id="16" w:name="_Toc499672936"/>
       <w:r>
         <w:t>Thiết lập REA</w:t>
       </w:r>
@@ -5331,14 +5048,7 @@
           <w:b/>
           <w:color w:val="00B0F0"/>
         </w:rPr>
-        <w:t>LOSS_RATIO</w:t>
-      </w:r>
-      <w:r>
-        <w:rPr>
-          <w:b/>
-          <w:color w:val="00B0F0"/>
-        </w:rPr>
-        <w:t xml:space="preserve"> </w:t>
+        <w:t xml:space="preserve">LOSS_RATIO </w:t>
       </w:r>
       <w:r>
         <w:rPr>
@@ -5383,19 +5093,7 @@
         <w:rPr>
           <w:color w:val="auto"/>
         </w:rPr>
-        <w:t xml:space="preserve">: Tên </w:t>
-      </w:r>
-      <w:r>
-        <w:rPr>
-          <w:color w:val="auto"/>
-        </w:rPr>
-        <w:t>kênh, sông</w:t>
-      </w:r>
-      <w:r>
-        <w:rPr>
-          <w:color w:val="auto"/>
-        </w:rPr>
-        <w:t>.</w:t>
+        <w:t>: Tên kênh, sông.</w:t>
       </w:r>
     </w:p>
     <w:p>
@@ -5477,14 +5175,7 @@
           <w:b/>
           <w:color w:val="00B0F0"/>
         </w:rPr>
-        <w:t>ROUTE</w:t>
-      </w:r>
-      <w:r>
-        <w:rPr>
-          <w:b/>
-          <w:color w:val="00B0F0"/>
-        </w:rPr>
-        <w:t xml:space="preserve"> = 1</w:t>
+        <w:t>ROUTE = 1</w:t>
       </w:r>
       <w:r>
         <w:rPr>
@@ -5664,7 +5355,7 @@
       <w:pPr>
         <w:pStyle w:val="Heading3"/>
       </w:pPr>
-      <w:bookmarkStart w:id="17" w:name="_Toc498899393"/>
+      <w:bookmarkStart w:id="17" w:name="_Toc499672937"/>
       <w:r>
         <w:t>Thiết lập RESERVOIR</w:t>
       </w:r>
@@ -5924,14 +5615,7 @@
           <w:b/>
           <w:color w:val="00B0F0"/>
         </w:rPr>
-        <w:t>TURBIN_GATE</w:t>
-      </w:r>
-      <w:r>
-        <w:rPr>
-          <w:b/>
-          <w:color w:val="00B0F0"/>
-        </w:rPr>
-        <w:t xml:space="preserve"> </w:t>
+        <w:t xml:space="preserve">TURBIN_GATE </w:t>
       </w:r>
       <w:r>
         <w:rPr>
@@ -5976,19 +5660,7 @@
         <w:rPr>
           <w:color w:val="auto"/>
         </w:rPr>
-        <w:t xml:space="preserve">: Tên </w:t>
-      </w:r>
-      <w:r>
-        <w:rPr>
-          <w:color w:val="auto"/>
-        </w:rPr>
-        <w:t>hồ chứa</w:t>
-      </w:r>
-      <w:r>
-        <w:rPr>
-          <w:color w:val="auto"/>
-        </w:rPr>
-        <w:t>.</w:t>
+        <w:t>: Tên hồ chứa.</w:t>
       </w:r>
     </w:p>
     <w:p>
@@ -6051,13 +5723,70 @@
         <w:rPr>
           <w:color w:val="auto"/>
         </w:rPr>
-        <w:t xml:space="preserve">: Phương pháp </w:t>
-      </w:r>
-      <w:r>
-        <w:rPr>
-          <w:color w:val="auto"/>
-        </w:rPr>
-        <w:t>tính toán</w:t>
+        <w:t>: Phương pháp tính toán.</w:t>
+      </w:r>
+      <w:r>
+        <w:rPr>
+          <w:color w:val="auto"/>
+        </w:rPr>
+        <w:br/>
+      </w:r>
+      <w:r>
+        <w:rPr>
+          <w:b/>
+          <w:color w:val="00B0F0"/>
+        </w:rPr>
+        <w:t>ROUTE = 1</w:t>
+      </w:r>
+      <w:r>
+        <w:rPr>
+          <w:color w:val="00B0F0"/>
+        </w:rPr>
+        <w:t xml:space="preserve"> </w:t>
+      </w:r>
+      <w:r>
+        <w:rPr>
+          <w:color w:val="auto"/>
+        </w:rPr>
+        <w:t xml:space="preserve">Tính toán </w:t>
+      </w:r>
+      <w:proofErr w:type="gramStart"/>
+      <w:r>
+        <w:rPr>
+          <w:color w:val="auto"/>
+        </w:rPr>
+        <w:t>theo</w:t>
+      </w:r>
+      <w:proofErr w:type="gramEnd"/>
+      <w:r>
+        <w:rPr>
+          <w:color w:val="auto"/>
+        </w:rPr>
+        <w:t xml:space="preserve"> </w:t>
+      </w:r>
+      <w:r>
+        <w:rPr>
+          <w:color w:val="auto"/>
+        </w:rPr>
+        <w:t>lưu lượng xả</w:t>
+      </w:r>
+      <w:r>
+        <w:rPr>
+          <w:color w:val="auto"/>
+        </w:rPr>
+        <w:t xml:space="preserve"> (</w:t>
+      </w:r>
+      <w:r>
+        <w:rPr>
+          <w:color w:val="auto"/>
+        </w:rPr>
+        <w:t>SPECIFIED RELEASE</w:t>
+      </w:r>
+      <w:r>
+        <w:rPr>
+          <w:color w:val="auto"/>
+        </w:rPr>
+        <w:t>)</w:t>
       </w:r>
       <w:r>
         <w:rPr>
@@ -6076,12 +5805,19 @@
           <w:b/>
           <w:color w:val="00B0F0"/>
         </w:rPr>
-        <w:t>ROUTE = 1</w:t>
-      </w:r>
-      <w:r>
-        <w:rPr>
+        <w:t xml:space="preserve">ROUTE = </w:t>
+      </w:r>
+      <w:r>
+        <w:rPr>
+          <w:b/>
           <w:color w:val="00B0F0"/>
         </w:rPr>
+        <w:t>2</w:t>
+      </w:r>
+      <w:r>
+        <w:rPr>
+          <w:color w:val="00B0F0"/>
+        </w:rPr>
         <w:t xml:space="preserve"> </w:t>
       </w:r>
       <w:r>
@@ -6102,13 +5838,7 @@
         <w:rPr>
           <w:color w:val="auto"/>
         </w:rPr>
-        <w:t xml:space="preserve"> công trình xả (OUTFLOW – STRUCTURE)</w:t>
-      </w:r>
-      <w:r>
-        <w:rPr>
-          <w:color w:val="auto"/>
-        </w:rPr>
-        <w:t>.</w:t>
+        <w:t xml:space="preserve"> công trình xả (OUTFLOW – STRUCTURE).</w:t>
       </w:r>
     </w:p>
     <w:p>
@@ -6155,7 +5885,13 @@
         <w:rPr>
           <w:color w:val="auto"/>
         </w:rPr>
-        <w:t>= 1 là đường quan hệ mực nước – trữ lượng</w:t>
+        <w:t xml:space="preserve">= 1 là đường quan hệ mực nước – </w:t>
+      </w:r>
+      <w:r>
+        <w:rPr>
+          <w:color w:val="auto"/>
+        </w:rPr>
+        <w:t>thể tích (z~v)</w:t>
       </w:r>
       <w:r>
         <w:rPr>
@@ -6186,8 +5922,23 @@
         <w:rPr>
           <w:color w:val="auto"/>
         </w:rPr>
-        <w:t>: tên file chứa giá trị của đường quan hệ.</w:t>
-      </w:r>
+        <w:t>: tên file</w:t>
+      </w:r>
+      <w:r>
+        <w:rPr>
+          <w:color w:val="auto"/>
+        </w:rPr>
+        <w:t xml:space="preserve"> chứa giá trị của đường quan hệ (Lưu ý: số lượng dữ liệu (Ndata) phải được định nghĩa ở dòng đầu tiên của file)  </w:t>
+      </w:r>
+    </w:p>
+    <w:p>
+      <w:pPr>
+        <w:pStyle w:val="ListParagraph"/>
+        <w:ind w:left="1080"/>
+        <w:rPr>
+          <w:color w:val="auto"/>
+        </w:rPr>
+      </w:pPr>
     </w:p>
     <w:p>
       <w:pPr>
@@ -6202,10 +5953,57 @@
       </w:pPr>
       <w:r>
         <w:rPr>
+          <w:color w:val="auto"/>
+        </w:rPr>
+        <w:lastRenderedPageBreak/>
+        <w:t xml:space="preserve">Trong trường hợp </w:t>
+      </w:r>
+      <w:r>
+        <w:rPr>
           <w:b/>
           <w:color w:val="00B0F0"/>
         </w:rPr>
-        <w:t>DC_CTRL</w:t>
+        <w:t xml:space="preserve">ROUTE = </w:t>
+      </w:r>
+      <w:r>
+        <w:rPr>
+          <w:b/>
+          <w:color w:val="00B0F0"/>
+        </w:rPr>
+        <w:t>2</w:t>
+      </w:r>
+      <w:r>
+        <w:rPr>
+          <w:color w:val="auto"/>
+        </w:rPr>
+        <w:t xml:space="preserve">, </w:t>
+      </w:r>
+      <w:r>
+        <w:rPr>
+          <w:color w:val="auto"/>
+        </w:rPr>
+        <w:t>ta cần nhập những thông số sau</w:t>
+      </w:r>
+      <w:proofErr w:type="gramStart"/>
+      <w:r>
+        <w:rPr>
+          <w:color w:val="auto"/>
+        </w:rPr>
+        <w:t>:</w:t>
+      </w:r>
+      <w:proofErr w:type="gramEnd"/>
+      <w:r>
+        <w:rPr>
+          <w:color w:val="auto"/>
+        </w:rPr>
+        <w:br/>
+      </w:r>
+      <w:r>
+        <w:rPr>
+          <w:b/>
+          <w:color w:val="00B0F0"/>
+        </w:rPr>
+        <w:t>DOORW</w:t>
       </w:r>
       <w:r>
         <w:rPr>
@@ -6217,105 +6015,99 @@
         <w:rPr>
           <w:color w:val="auto"/>
         </w:rPr>
-        <w:t>loại kiểm soát lưu lượng xả tràn</w:t>
-      </w:r>
-      <w:r>
-        <w:rPr>
-          <w:color w:val="auto"/>
-        </w:rPr>
-        <w:br/>
+        <w:t>Độ rộng của cửa xả</w:t>
+      </w:r>
+      <w:r>
+        <w:rPr>
+          <w:color w:val="auto"/>
+        </w:rPr>
+        <w:t xml:space="preserve"> (</w:t>
       </w:r>
       <w:r>
         <w:rPr>
           <w:b/>
           <w:color w:val="00B0F0"/>
         </w:rPr>
-        <w:t>DC_CTRL</w:t>
-      </w:r>
-      <w:r>
-        <w:rPr>
+        <w:t xml:space="preserve">ROUTE = </w:t>
+      </w:r>
+      <w:r>
+        <w:rPr>
+          <w:b/>
           <w:color w:val="00B0F0"/>
         </w:rPr>
-        <w:t xml:space="preserve"> </w:t>
-      </w:r>
+        <w:t>2</w:t>
+      </w:r>
+      <w:r>
+        <w:rPr>
+          <w:color w:val="auto"/>
+        </w:rPr>
+        <w:t>)</w:t>
+      </w:r>
+      <w:r>
+        <w:rPr>
+          <w:color w:val="auto"/>
+        </w:rPr>
+        <w:t>.</w:t>
+      </w:r>
+    </w:p>
+    <w:p>
+      <w:pPr>
+        <w:pStyle w:val="ListParagraph"/>
+        <w:ind w:left="1080"/>
+        <w:rPr>
+          <w:color w:val="auto"/>
+        </w:rPr>
+      </w:pPr>
       <w:r>
         <w:rPr>
           <w:b/>
           <w:color w:val="00B0F0"/>
         </w:rPr>
-        <w:t>= 1</w:t>
-      </w:r>
-      <w:r>
-        <w:rPr>
-          <w:color w:val="auto"/>
-        </w:rPr>
-        <w:t xml:space="preserve"> xả tràn </w:t>
-      </w:r>
-      <w:proofErr w:type="gramStart"/>
-      <w:r>
-        <w:rPr>
-          <w:color w:val="auto"/>
-        </w:rPr>
-        <w:t>theo</w:t>
-      </w:r>
-      <w:proofErr w:type="gramEnd"/>
-      <w:r>
-        <w:rPr>
-          <w:color w:val="auto"/>
-        </w:rPr>
-        <w:t xml:space="preserve"> cửa</w:t>
+        <w:t>DC_COEFF</w:t>
+      </w:r>
+      <w:r>
+        <w:rPr>
+          <w:color w:val="auto"/>
+        </w:rPr>
+        <w:t xml:space="preserve">: </w:t>
+      </w:r>
+      <w:r>
+        <w:rPr>
+          <w:color w:val="auto"/>
+        </w:rPr>
+        <w:t>Hệ số xả</w:t>
+      </w:r>
+      <w:r>
+        <w:rPr>
+          <w:color w:val="auto"/>
+        </w:rPr>
+        <w:t xml:space="preserve"> (</w:t>
+      </w:r>
+      <w:r>
+        <w:rPr>
+          <w:b/>
+          <w:color w:val="00B0F0"/>
+        </w:rPr>
+        <w:t xml:space="preserve">ROUTE = </w:t>
+      </w:r>
+      <w:r>
+        <w:rPr>
+          <w:b/>
+          <w:color w:val="00B0F0"/>
+        </w:rPr>
+        <w:t>2</w:t>
+      </w:r>
+      <w:r>
+        <w:rPr>
+          <w:color w:val="auto"/>
+        </w:rPr>
+        <w:t>)</w:t>
       </w:r>
       <w:r>
         <w:rPr>
           <w:color w:val="auto"/>
         </w:rPr>
         <w:t>.</w:t>
-      </w:r>
-      <w:r>
-        <w:rPr>
-          <w:color w:val="auto"/>
-        </w:rPr>
-        <w:br/>
-      </w:r>
-      <w:r>
-        <w:rPr>
-          <w:b/>
-          <w:color w:val="00B0F0"/>
-        </w:rPr>
-        <w:t>DC_CTRL</w:t>
-      </w:r>
-      <w:r>
-        <w:rPr>
-          <w:b/>
-          <w:color w:val="00B0F0"/>
-        </w:rPr>
-        <w:t xml:space="preserve"> = 2</w:t>
-      </w:r>
-      <w:r>
-        <w:rPr>
-          <w:color w:val="00B0F0"/>
-        </w:rPr>
-        <w:t xml:space="preserve"> </w:t>
-      </w:r>
-      <w:r>
-        <w:rPr>
-          <w:color w:val="auto"/>
-        </w:rPr>
-        <w:t xml:space="preserve">xả tràn </w:t>
-      </w:r>
-      <w:proofErr w:type="gramStart"/>
-      <w:r>
-        <w:rPr>
-          <w:color w:val="auto"/>
-        </w:rPr>
-        <w:t>theo</w:t>
-      </w:r>
-      <w:proofErr w:type="gramEnd"/>
-      <w:r>
-        <w:rPr>
-          <w:color w:val="auto"/>
-        </w:rPr>
-        <w:t xml:space="preserve"> lưu lượng.</w:t>
       </w:r>
     </w:p>
     <w:p>
@@ -6334,26 +6126,13 @@
           <w:b/>
           <w:color w:val="00B0F0"/>
         </w:rPr>
-        <w:lastRenderedPageBreak/>
-        <w:t>DOORW</w:t>
-      </w:r>
-      <w:r>
-        <w:rPr>
-          <w:color w:val="auto"/>
-        </w:rPr>
-        <w:t xml:space="preserve">: </w:t>
-      </w:r>
-      <w:r>
-        <w:rPr>
-          <w:color w:val="auto"/>
-        </w:rPr>
-        <w:t>Độ rộng của cửa xả</w:t>
-      </w:r>
-      <w:r>
-        <w:rPr>
-          <w:color w:val="auto"/>
-        </w:rPr>
-        <w:t>.</w:t>
+        <w:t>ZSW</w:t>
+      </w:r>
+      <w:r>
+        <w:rPr>
+          <w:color w:val="auto"/>
+        </w:rPr>
+        <w:t>: độ cao xả tràn.</w:t>
       </w:r>
     </w:p>
     <w:p>
@@ -6372,19 +6151,99 @@
           <w:b/>
           <w:color w:val="00B0F0"/>
         </w:rPr>
-        <w:t>DC_COEFF</w:t>
-      </w:r>
-      <w:r>
-        <w:rPr>
-          <w:color w:val="auto"/>
-        </w:rPr>
-        <w:t xml:space="preserve">: </w:t>
-      </w:r>
-      <w:r>
-        <w:rPr>
-          <w:color w:val="auto"/>
-        </w:rPr>
-        <w:t>Hệ số xả.</w:t>
+        <w:t>DCFN</w:t>
+      </w:r>
+      <w:r>
+        <w:rPr>
+          <w:color w:val="auto"/>
+        </w:rPr>
+        <w:t>: file chứa thông số xả tràn (</w:t>
+      </w:r>
+      <w:r>
+        <w:rPr>
+          <w:color w:val="auto"/>
+        </w:rPr>
+        <w:t>(Lưu ý: số lượng dữ liệu (Ndata) phải được định nghĩa ở dòng đầu tiên của file</w:t>
+      </w:r>
+      <w:proofErr w:type="gramStart"/>
+      <w:r>
+        <w:rPr>
+          <w:color w:val="auto"/>
+        </w:rPr>
+        <w:t xml:space="preserve">) </w:t>
+      </w:r>
+      <w:r>
+        <w:rPr>
+          <w:color w:val="auto"/>
+        </w:rPr>
+        <w:t>.</w:t>
+      </w:r>
+      <w:proofErr w:type="gramEnd"/>
+      <w:r>
+        <w:rPr>
+          <w:color w:val="auto"/>
+        </w:rPr>
+        <w:br/>
+        <w:t xml:space="preserve">Nếu </w:t>
+      </w:r>
+      <w:r>
+        <w:rPr>
+          <w:b/>
+          <w:color w:val="00B0F0"/>
+        </w:rPr>
+        <w:t xml:space="preserve">ROUTE = </w:t>
+      </w:r>
+      <w:r>
+        <w:rPr>
+          <w:b/>
+          <w:color w:val="00B0F0"/>
+        </w:rPr>
+        <w:t>2</w:t>
+      </w:r>
+      <w:r>
+        <w:rPr>
+          <w:color w:val="auto"/>
+        </w:rPr>
+        <w:t>, file sẽ chứa 3 cột số liệu, bao gồm mực nước, độ cao cửa xả, số cửa xả tương ứng.</w:t>
+      </w:r>
+      <w:r>
+        <w:rPr>
+          <w:color w:val="auto"/>
+        </w:rPr>
+        <w:br/>
+        <w:t xml:space="preserve">Nếu </w:t>
+      </w:r>
+      <w:r>
+        <w:rPr>
+          <w:b/>
+          <w:color w:val="00B0F0"/>
+        </w:rPr>
+        <w:t xml:space="preserve">ROUTE = </w:t>
+      </w:r>
+      <w:r>
+        <w:rPr>
+          <w:b/>
+          <w:color w:val="00B0F0"/>
+        </w:rPr>
+        <w:t>1</w:t>
+      </w:r>
+      <w:r>
+        <w:rPr>
+          <w:color w:val="auto"/>
+        </w:rPr>
+        <w:t xml:space="preserve">, file sẽ chứa </w:t>
+      </w:r>
+      <w:r>
+        <w:rPr>
+          <w:color w:val="auto"/>
+        </w:rPr>
+        <w:t>2</w:t>
+      </w:r>
+      <w:r>
+        <w:rPr>
+          <w:color w:val="auto"/>
+        </w:rPr>
+        <w:t xml:space="preserve"> cột số liệu, bao gồm mực nước và lưu lượng xả tương ứng.</w:t>
       </w:r>
     </w:p>
     <w:p>
@@ -6403,13 +6262,45 @@
           <w:b/>
           <w:color w:val="00B0F0"/>
         </w:rPr>
-        <w:t>ZSW</w:t>
-      </w:r>
-      <w:r>
-        <w:rPr>
-          <w:color w:val="auto"/>
-        </w:rPr>
-        <w:t>: độ cao xả tràn.</w:t>
+        <w:t>TB_TYPE</w:t>
+      </w:r>
+      <w:r>
+        <w:rPr>
+          <w:color w:val="auto"/>
+        </w:rPr>
+        <w:t>: loại lưu lượng qua Turbin, là hằng số (1</w:t>
+      </w:r>
+      <w:r>
+        <w:rPr>
+          <w:color w:val="auto"/>
+        </w:rPr>
+        <w:t xml:space="preserve">) hoặc giá trị </w:t>
+      </w:r>
+      <w:proofErr w:type="gramStart"/>
+      <w:r>
+        <w:rPr>
+          <w:color w:val="auto"/>
+        </w:rPr>
+        <w:t>theo</w:t>
+      </w:r>
+      <w:proofErr w:type="gramEnd"/>
+      <w:r>
+        <w:rPr>
+          <w:color w:val="auto"/>
+        </w:rPr>
+        <w:t xml:space="preserve"> thời gian (3</w:t>
+      </w:r>
+      <w:r>
+        <w:rPr>
+          <w:color w:val="auto"/>
+        </w:rPr>
+        <w:t>)</w:t>
+      </w:r>
+      <w:r>
+        <w:rPr>
+          <w:color w:val="auto"/>
+        </w:rPr>
+        <w:t>.</w:t>
       </w:r>
     </w:p>
     <w:p>
@@ -6428,73 +6319,40 @@
           <w:b/>
           <w:color w:val="00B0F0"/>
         </w:rPr>
-        <w:t>DCFN</w:t>
-      </w:r>
-      <w:r>
-        <w:rPr>
-          <w:color w:val="auto"/>
-        </w:rPr>
-        <w:t>: file chứa thông số xả tràn.</w:t>
-      </w:r>
-      <w:r>
-        <w:rPr>
-          <w:color w:val="auto"/>
-        </w:rPr>
-        <w:br/>
-        <w:t xml:space="preserve">Nếu </w:t>
+        <w:t>TB_CONST_DATA</w:t>
+      </w:r>
+      <w:r>
+        <w:rPr>
+          <w:color w:val="auto"/>
+        </w:rPr>
+        <w:t>: Hằng số lưu lượng xả qua Turbin (m</w:t>
+      </w:r>
+      <w:r>
+        <w:rPr>
+          <w:color w:val="auto"/>
+          <w:vertAlign w:val="superscript"/>
+        </w:rPr>
+        <w:t>3</w:t>
+      </w:r>
+      <w:r>
+        <w:rPr>
+          <w:color w:val="auto"/>
+        </w:rPr>
+        <w:t xml:space="preserve">/s) nếu </w:t>
       </w:r>
       <w:r>
         <w:rPr>
           <w:b/>
           <w:color w:val="00B0F0"/>
         </w:rPr>
-        <w:t>DC_CTRL</w:t>
-      </w:r>
-      <w:r>
-        <w:rPr>
+        <w:t>TB_TYPE = 1</w:t>
+      </w:r>
+      <w:r>
+        <w:rPr>
+          <w:b/>
           <w:color w:val="00B0F0"/>
         </w:rPr>
-        <w:t xml:space="preserve"> </w:t>
-      </w:r>
-      <w:r>
-        <w:rPr>
-          <w:b/>
-          <w:color w:val="00B0F0"/>
-        </w:rPr>
-        <w:t>= 1</w:t>
-      </w:r>
-      <w:r>
-        <w:rPr>
-          <w:color w:val="auto"/>
-        </w:rPr>
-        <w:t>, file sẽ chứa 3 cột số liệu, bao gồm mực nước, độ cao cửa xả, số cửa xả tương ứng.</w:t>
-      </w:r>
-      <w:r>
-        <w:rPr>
-          <w:color w:val="auto"/>
-        </w:rPr>
-        <w:br/>
-        <w:t xml:space="preserve">Nếu </w:t>
-      </w:r>
-      <w:r>
-        <w:rPr>
-          <w:b/>
-          <w:color w:val="00B0F0"/>
-        </w:rPr>
-        <w:t>DC_CTRL</w:t>
-      </w:r>
-      <w:r>
-        <w:rPr>
-          <w:b/>
-          <w:color w:val="00B0F0"/>
-        </w:rPr>
-        <w:t xml:space="preserve"> = 2</w:t>
-      </w:r>
-      <w:r>
-        <w:rPr>
-          <w:color w:val="auto"/>
-        </w:rPr>
-        <w:t>, file sẽ chứa 3 cột số liệu, bao gồm mực nước và lưu lượng xả tương ứng.</w:t>
+        <w:t>.</w:t>
       </w:r>
     </w:p>
     <w:p>
@@ -6513,143 +6371,20 @@
           <w:b/>
           <w:color w:val="00B0F0"/>
         </w:rPr>
-        <w:t>TB_TYPE</w:t>
-      </w:r>
-      <w:r>
-        <w:rPr>
-          <w:color w:val="auto"/>
-        </w:rPr>
-        <w:t>: loại lưu lượng qua Turbin, là hằng số (1</w:t>
-      </w:r>
-      <w:r>
-        <w:rPr>
-          <w:color w:val="auto"/>
-        </w:rPr>
-        <w:t xml:space="preserve">) hoặc giá trị </w:t>
-      </w:r>
-      <w:proofErr w:type="gramStart"/>
-      <w:r>
-        <w:rPr>
-          <w:color w:val="auto"/>
-        </w:rPr>
-        <w:t>theo</w:t>
-      </w:r>
-      <w:proofErr w:type="gramEnd"/>
-      <w:r>
-        <w:rPr>
-          <w:color w:val="auto"/>
-        </w:rPr>
-        <w:t xml:space="preserve"> thời gian (3</w:t>
-      </w:r>
-      <w:r>
-        <w:rPr>
-          <w:color w:val="auto"/>
-        </w:rPr>
-        <w:t>)</w:t>
-      </w:r>
-      <w:r>
-        <w:rPr>
-          <w:color w:val="auto"/>
-        </w:rPr>
-        <w:t>.</w:t>
-      </w:r>
-    </w:p>
-    <w:p>
-      <w:pPr>
-        <w:pStyle w:val="ListParagraph"/>
-        <w:numPr>
-          <w:ilvl w:val="0"/>
-          <w:numId w:val="11"/>
-        </w:numPr>
-        <w:rPr>
-          <w:color w:val="auto"/>
-        </w:rPr>
-      </w:pPr>
+        <w:t>TURBIN_GATE</w:t>
+      </w:r>
+      <w:r>
+        <w:rPr>
+          <w:color w:val="auto"/>
+        </w:rPr>
+        <w:t xml:space="preserve">: tên trạm đo lưu lượng nếu </w:t>
+      </w:r>
       <w:r>
         <w:rPr>
           <w:b/>
           <w:color w:val="00B0F0"/>
         </w:rPr>
-        <w:t>TB_CONST_DATA</w:t>
-      </w:r>
-      <w:r>
-        <w:rPr>
-          <w:color w:val="auto"/>
-        </w:rPr>
-        <w:t>: Hằng số lưu lượng xả qua Turbin (m</w:t>
-      </w:r>
-      <w:r>
-        <w:rPr>
-          <w:color w:val="auto"/>
-          <w:vertAlign w:val="superscript"/>
-        </w:rPr>
-        <w:t>3</w:t>
-      </w:r>
-      <w:r>
-        <w:rPr>
-          <w:color w:val="auto"/>
-        </w:rPr>
-        <w:t xml:space="preserve">/s) nếu </w:t>
-      </w:r>
-      <w:r>
-        <w:rPr>
-          <w:b/>
-          <w:color w:val="00B0F0"/>
-        </w:rPr>
-        <w:t>TB_TYPE</w:t>
-      </w:r>
-      <w:r>
-        <w:rPr>
-          <w:b/>
-          <w:color w:val="00B0F0"/>
-        </w:rPr>
-        <w:t xml:space="preserve"> = 1</w:t>
-      </w:r>
-      <w:r>
-        <w:rPr>
-          <w:b/>
-          <w:color w:val="00B0F0"/>
-        </w:rPr>
-        <w:t>.</w:t>
-      </w:r>
-    </w:p>
-    <w:p>
-      <w:pPr>
-        <w:pStyle w:val="ListParagraph"/>
-        <w:numPr>
-          <w:ilvl w:val="0"/>
-          <w:numId w:val="11"/>
-        </w:numPr>
-        <w:rPr>
-          <w:color w:val="auto"/>
-        </w:rPr>
-      </w:pPr>
-      <w:r>
-        <w:rPr>
-          <w:b/>
-          <w:color w:val="00B0F0"/>
-        </w:rPr>
-        <w:t>TURBIN_GATE</w:t>
-      </w:r>
-      <w:r>
-        <w:rPr>
-          <w:color w:val="auto"/>
-        </w:rPr>
-        <w:t xml:space="preserve">: tên trạm đo lưu lượng nếu </w:t>
-      </w:r>
-      <w:r>
-        <w:rPr>
-          <w:b/>
-          <w:color w:val="00B0F0"/>
-        </w:rPr>
-        <w:t>TB_TYPE =</w:t>
-      </w:r>
-      <w:r>
-        <w:rPr>
-          <w:b/>
-          <w:color w:val="00B0F0"/>
-        </w:rPr>
-        <w:t xml:space="preserve"> 2</w:t>
+        <w:t>TB_TYPE = 2</w:t>
       </w:r>
       <w:r>
         <w:rPr>
@@ -9478,64 +9213,6 @@
                                 <w:szCs w:val="20"/>
                               </w:rPr>
                               <w:tab/>
-                              <w:t xml:space="preserve">   DC_CTRL </w:t>
-                            </w:r>
-                            <w:r>
-                              <w:rPr>
-                                <w:b/>
-                                <w:color w:val="00B0F0"/>
-                                <w:sz w:val="20"/>
-                                <w:szCs w:val="20"/>
-                              </w:rPr>
-                              <w:tab/>
-                            </w:r>
-                            <w:r>
-                              <w:rPr>
-                                <w:b/>
-                                <w:color w:val="00B0F0"/>
-                                <w:sz w:val="20"/>
-                                <w:szCs w:val="20"/>
-                              </w:rPr>
-                              <w:tab/>
-                              <w:t xml:space="preserve">= </w:t>
-                            </w:r>
-                            <w:r>
-                              <w:rPr>
-                                <w:b/>
-                                <w:color w:val="000000" w:themeColor="text1"/>
-                                <w:sz w:val="20"/>
-                                <w:szCs w:val="20"/>
-                              </w:rPr>
-                              <w:t>2</w:t>
-                            </w:r>
-                            <w:r>
-                              <w:rPr>
-                                <w:b/>
-                                <w:color w:val="00B0F0"/>
-                                <w:sz w:val="20"/>
-                                <w:szCs w:val="20"/>
-                              </w:rPr>
-                              <w:t>,</w:t>
-                            </w:r>
-                          </w:p>
-                          <w:p>
-                            <w:pPr>
-                              <w:spacing w:after="0" w:line="240" w:lineRule="auto"/>
-                              <w:rPr>
-                                <w:b/>
-                                <w:color w:val="00B0F0"/>
-                                <w:sz w:val="20"/>
-                                <w:szCs w:val="20"/>
-                              </w:rPr>
-                            </w:pPr>
-                            <w:r>
-                              <w:rPr>
-                                <w:b/>
-                                <w:color w:val="00B0F0"/>
-                                <w:sz w:val="20"/>
-                                <w:szCs w:val="20"/>
-                              </w:rPr>
-                              <w:tab/>
                               <w:t xml:space="preserve">   DCFN </w:t>
                             </w:r>
                             <w:r>
@@ -12456,64 +12133,6 @@
                           <w:szCs w:val="20"/>
                         </w:rPr>
                         <w:tab/>
-                        <w:t xml:space="preserve">   DC_CTRL </w:t>
-                      </w:r>
-                      <w:r>
-                        <w:rPr>
-                          <w:b/>
-                          <w:color w:val="00B0F0"/>
-                          <w:sz w:val="20"/>
-                          <w:szCs w:val="20"/>
-                        </w:rPr>
-                        <w:tab/>
-                      </w:r>
-                      <w:r>
-                        <w:rPr>
-                          <w:b/>
-                          <w:color w:val="00B0F0"/>
-                          <w:sz w:val="20"/>
-                          <w:szCs w:val="20"/>
-                        </w:rPr>
-                        <w:tab/>
-                        <w:t xml:space="preserve">= </w:t>
-                      </w:r>
-                      <w:r>
-                        <w:rPr>
-                          <w:b/>
-                          <w:color w:val="000000" w:themeColor="text1"/>
-                          <w:sz w:val="20"/>
-                          <w:szCs w:val="20"/>
-                        </w:rPr>
-                        <w:t>2</w:t>
-                      </w:r>
-                      <w:r>
-                        <w:rPr>
-                          <w:b/>
-                          <w:color w:val="00B0F0"/>
-                          <w:sz w:val="20"/>
-                          <w:szCs w:val="20"/>
-                        </w:rPr>
-                        <w:t>,</w:t>
-                      </w:r>
-                    </w:p>
-                    <w:p>
-                      <w:pPr>
-                        <w:spacing w:after="0" w:line="240" w:lineRule="auto"/>
-                        <w:rPr>
-                          <w:b/>
-                          <w:color w:val="00B0F0"/>
-                          <w:sz w:val="20"/>
-                          <w:szCs w:val="20"/>
-                        </w:rPr>
-                      </w:pPr>
-                      <w:r>
-                        <w:rPr>
-                          <w:b/>
-                          <w:color w:val="00B0F0"/>
-                          <w:sz w:val="20"/>
-                          <w:szCs w:val="20"/>
-                        </w:rPr>
-                        <w:tab/>
                         <w:t xml:space="preserve">   DCFN </w:t>
                       </w:r>
                       <w:r>
@@ -12702,7 +12321,7 @@
           <w:lang w:val="en-GB"/>
         </w:rPr>
       </w:pPr>
-      <w:bookmarkStart w:id="18" w:name="_Toc498899394"/>
+      <w:bookmarkStart w:id="18" w:name="_Toc499672938"/>
       <w:r>
         <w:rPr>
           <w:lang w:val="en-GB"/>
@@ -12798,7 +12417,7 @@
           <w:lang w:val="en-GB"/>
         </w:rPr>
       </w:pPr>
-      <w:bookmarkStart w:id="19" w:name="_Toc498899395"/>
+      <w:bookmarkStart w:id="19" w:name="_Toc499672939"/>
       <w:r>
         <w:rPr>
           <w:lang w:val="en-GB"/>
@@ -12859,13 +12478,14 @@
         <w:tblLook w:val="04A0" w:firstRow="1" w:lastRow="0" w:firstColumn="1" w:lastColumn="0" w:noHBand="0" w:noVBand="1"/>
       </w:tblPr>
       <w:tblGrid>
-        <w:gridCol w:w="1098"/>
-        <w:gridCol w:w="1350"/>
-        <w:gridCol w:w="1440"/>
-        <w:gridCol w:w="1674"/>
-        <w:gridCol w:w="1410"/>
-        <w:gridCol w:w="1392"/>
-        <w:gridCol w:w="1235"/>
+        <w:gridCol w:w="1284"/>
+        <w:gridCol w:w="1016"/>
+        <w:gridCol w:w="1206"/>
+        <w:gridCol w:w="1248"/>
+        <w:gridCol w:w="1407"/>
+        <w:gridCol w:w="1185"/>
+        <w:gridCol w:w="1187"/>
+        <w:gridCol w:w="1066"/>
       </w:tblGrid>
       <w:tr>
         <w:trPr>
@@ -12873,7 +12493,52 @@
         </w:trPr>
         <w:tc>
           <w:tcPr>
-            <w:tcW w:w="1098" w:type="dxa"/>
+            <w:tcW w:w="902" w:type="dxa"/>
+          </w:tcPr>
+          <w:p>
+            <w:pPr>
+              <w:jc w:val="center"/>
+              <w:rPr>
+                <w:b/>
+                <w:sz w:val="20"/>
+                <w:szCs w:val="20"/>
+                <w:lang w:val="en-GB"/>
+              </w:rPr>
+            </w:pPr>
+            <w:r>
+              <w:rPr>
+                <w:b/>
+                <w:sz w:val="20"/>
+                <w:szCs w:val="20"/>
+                <w:lang w:val="en-GB"/>
+              </w:rPr>
+              <w:t>Day</w:t>
+            </w:r>
+          </w:p>
+          <w:p>
+            <w:pPr>
+              <w:jc w:val="center"/>
+              <w:rPr>
+                <w:b/>
+                <w:sz w:val="20"/>
+                <w:szCs w:val="20"/>
+                <w:lang w:val="en-GB"/>
+              </w:rPr>
+            </w:pPr>
+            <w:r>
+              <w:rPr>
+                <w:b/>
+                <w:sz w:val="20"/>
+                <w:szCs w:val="20"/>
+                <w:lang w:val="en-GB"/>
+              </w:rPr>
+              <w:t>MM/DD/YY</w:t>
+            </w:r>
+          </w:p>
+        </w:tc>
+        <w:tc>
+          <w:tcPr>
+            <w:tcW w:w="1023" w:type="dxa"/>
           </w:tcPr>
           <w:p>
             <w:pPr>
@@ -12912,22 +12577,13 @@
                 <w:szCs w:val="20"/>
                 <w:lang w:val="en-GB"/>
               </w:rPr>
-              <w:t>(hour</w:t>
-            </w:r>
-            <w:r>
-              <w:rPr>
-                <w:b/>
-                <w:sz w:val="20"/>
-                <w:szCs w:val="20"/>
-                <w:lang w:val="en-GB"/>
-              </w:rPr>
-              <w:t>)</w:t>
+              <w:t>HH:MM</w:t>
             </w:r>
           </w:p>
         </w:tc>
         <w:tc>
           <w:tcPr>
-            <w:tcW w:w="1350" w:type="dxa"/>
+            <w:tcW w:w="1251" w:type="dxa"/>
           </w:tcPr>
           <w:p>
             <w:pPr>
@@ -12946,16 +12602,7 @@
                 <w:szCs w:val="20"/>
                 <w:lang w:val="en-GB"/>
               </w:rPr>
-              <w:t>R</w:t>
-            </w:r>
-            <w:r>
-              <w:rPr>
-                <w:b/>
-                <w:sz w:val="20"/>
-                <w:szCs w:val="20"/>
-                <w:lang w:val="en-GB"/>
-              </w:rPr>
-              <w:t>ainfall</w:t>
+              <w:t>Rainfall</w:t>
             </w:r>
           </w:p>
           <w:p>
@@ -12981,7 +12628,7 @@
         </w:tc>
         <w:tc>
           <w:tcPr>
-            <w:tcW w:w="1440" w:type="dxa"/>
+            <w:tcW w:w="1308" w:type="dxa"/>
           </w:tcPr>
           <w:p>
             <w:pPr>
@@ -13000,16 +12647,7 @@
                 <w:szCs w:val="20"/>
                 <w:lang w:val="en-GB"/>
               </w:rPr>
-              <w:t>loss</w:t>
-            </w:r>
-            <w:r>
-              <w:rPr>
-                <w:b/>
-                <w:sz w:val="20"/>
-                <w:szCs w:val="20"/>
-                <w:lang w:val="en-GB"/>
-              </w:rPr>
-              <w:t xml:space="preserve"> </w:t>
+              <w:t xml:space="preserve">loss </w:t>
             </w:r>
             <w:r>
               <w:rPr>
@@ -13044,7 +12682,7 @@
         </w:tc>
         <w:tc>
           <w:tcPr>
-            <w:tcW w:w="1674" w:type="dxa"/>
+            <w:tcW w:w="1490" w:type="dxa"/>
           </w:tcPr>
           <w:p>
             <w:pPr>
@@ -13089,7 +12727,7 @@
         </w:tc>
         <w:tc>
           <w:tcPr>
-            <w:tcW w:w="1410" w:type="dxa"/>
+            <w:tcW w:w="1255" w:type="dxa"/>
           </w:tcPr>
           <w:p>
             <w:pPr>
@@ -13153,7 +12791,7 @@
         </w:tc>
         <w:tc>
           <w:tcPr>
-            <w:tcW w:w="1392" w:type="dxa"/>
+            <w:tcW w:w="1251" w:type="dxa"/>
           </w:tcPr>
           <w:p>
             <w:pPr>
@@ -13217,7 +12855,7 @@
         </w:tc>
         <w:tc>
           <w:tcPr>
-            <w:tcW w:w="1235" w:type="dxa"/>
+            <w:tcW w:w="1119" w:type="dxa"/>
           </w:tcPr>
           <w:p>
             <w:pPr>
@@ -13288,7 +12926,7 @@
           <w:lang w:val="en-GB"/>
         </w:rPr>
       </w:pPr>
-      <w:bookmarkStart w:id="20" w:name="_Toc498899396"/>
+      <w:bookmarkStart w:id="20" w:name="_Toc499672940"/>
       <w:r>
         <w:rPr>
           <w:lang w:val="en-GB"/>
@@ -13374,6 +13012,7 @@
       </w:tblPr>
       <w:tblGrid>
         <w:gridCol w:w="1371"/>
+        <w:gridCol w:w="1371"/>
         <w:gridCol w:w="1392"/>
         <w:gridCol w:w="1485"/>
       </w:tblGrid>
@@ -13381,6 +13020,51 @@
         <w:trPr>
           <w:trHeight w:val="724"/>
         </w:trPr>
+        <w:tc>
+          <w:tcPr>
+            <w:tcW w:w="1371" w:type="dxa"/>
+          </w:tcPr>
+          <w:p>
+            <w:pPr>
+              <w:jc w:val="center"/>
+              <w:rPr>
+                <w:b/>
+                <w:sz w:val="20"/>
+                <w:szCs w:val="20"/>
+                <w:lang w:val="en-GB"/>
+              </w:rPr>
+            </w:pPr>
+            <w:r>
+              <w:rPr>
+                <w:b/>
+                <w:sz w:val="20"/>
+                <w:szCs w:val="20"/>
+                <w:lang w:val="en-GB"/>
+              </w:rPr>
+              <w:t>Day</w:t>
+            </w:r>
+          </w:p>
+          <w:p>
+            <w:pPr>
+              <w:jc w:val="center"/>
+              <w:rPr>
+                <w:b/>
+                <w:sz w:val="20"/>
+                <w:szCs w:val="20"/>
+                <w:lang w:val="en-GB"/>
+              </w:rPr>
+            </w:pPr>
+            <w:r>
+              <w:rPr>
+                <w:b/>
+                <w:sz w:val="20"/>
+                <w:szCs w:val="20"/>
+                <w:lang w:val="en-GB"/>
+              </w:rPr>
+              <w:t>MM/DD/YY</w:t>
+            </w:r>
+          </w:p>
+        </w:tc>
         <w:tc>
           <w:tcPr>
             <w:tcW w:w="1371" w:type="dxa"/>
@@ -13422,16 +13106,7 @@
                 <w:szCs w:val="20"/>
                 <w:lang w:val="en-GB"/>
               </w:rPr>
-              <w:t>(hour</w:t>
-            </w:r>
-            <w:r>
-              <w:rPr>
-                <w:b/>
-                <w:sz w:val="20"/>
-                <w:szCs w:val="20"/>
-                <w:lang w:val="en-GB"/>
-              </w:rPr>
-              <w:t>)</w:t>
+              <w:t>HH:MM</w:t>
             </w:r>
           </w:p>
         </w:tc>
@@ -13572,7 +13247,7 @@
           <w:lang w:val="en-GB"/>
         </w:rPr>
       </w:pPr>
-      <w:bookmarkStart w:id="21" w:name="_Toc498899397"/>
+      <w:bookmarkStart w:id="21" w:name="_Toc499672941"/>
       <w:r>
         <w:rPr>
           <w:lang w:val="en-GB"/>
@@ -13633,6 +13308,7 @@
         <w:tblLook w:val="04A0" w:firstRow="1" w:lastRow="0" w:firstColumn="1" w:lastColumn="0" w:noHBand="0" w:noVBand="1"/>
       </w:tblPr>
       <w:tblGrid>
+        <w:gridCol w:w="1371"/>
         <w:gridCol w:w="1371"/>
         <w:gridCol w:w="1404"/>
         <w:gridCol w:w="1410"/>
@@ -13643,6 +13319,51 @@
         <w:trPr>
           <w:trHeight w:val="724"/>
         </w:trPr>
+        <w:tc>
+          <w:tcPr>
+            <w:tcW w:w="1371" w:type="dxa"/>
+          </w:tcPr>
+          <w:p>
+            <w:pPr>
+              <w:jc w:val="center"/>
+              <w:rPr>
+                <w:b/>
+                <w:sz w:val="20"/>
+                <w:szCs w:val="20"/>
+                <w:lang w:val="en-GB"/>
+              </w:rPr>
+            </w:pPr>
+            <w:r>
+              <w:rPr>
+                <w:b/>
+                <w:sz w:val="20"/>
+                <w:szCs w:val="20"/>
+                <w:lang w:val="en-GB"/>
+              </w:rPr>
+              <w:t>Day</w:t>
+            </w:r>
+          </w:p>
+          <w:p>
+            <w:pPr>
+              <w:jc w:val="center"/>
+              <w:rPr>
+                <w:b/>
+                <w:sz w:val="20"/>
+                <w:szCs w:val="20"/>
+                <w:lang w:val="en-GB"/>
+              </w:rPr>
+            </w:pPr>
+            <w:r>
+              <w:rPr>
+                <w:b/>
+                <w:sz w:val="20"/>
+                <w:szCs w:val="20"/>
+                <w:lang w:val="en-GB"/>
+              </w:rPr>
+              <w:t>MM/DD/YY</w:t>
+            </w:r>
+          </w:p>
+        </w:tc>
         <w:tc>
           <w:tcPr>
             <w:tcW w:w="1371" w:type="dxa"/>
@@ -13684,16 +13405,7 @@
                 <w:szCs w:val="20"/>
                 <w:lang w:val="en-GB"/>
               </w:rPr>
-              <w:t>(hour</w:t>
-            </w:r>
-            <w:r>
-              <w:rPr>
-                <w:b/>
-                <w:sz w:val="20"/>
-                <w:szCs w:val="20"/>
-                <w:lang w:val="en-GB"/>
-              </w:rPr>
-              <w:t>)</w:t>
+              <w:t>HH:MM</w:t>
             </w:r>
           </w:p>
         </w:tc>
@@ -13911,16 +13623,7 @@
                 <w:szCs w:val="20"/>
                 <w:lang w:val="en-GB"/>
               </w:rPr>
-              <w:t>1000</w:t>
-            </w:r>
-            <w:r>
-              <w:rPr>
-                <w:b/>
-                <w:sz w:val="20"/>
-                <w:szCs w:val="20"/>
-                <w:lang w:val="en-GB"/>
-              </w:rPr>
-              <w:t xml:space="preserve"> </w:t>
+              <w:t xml:space="preserve">1000 </w:t>
             </w:r>
             <w:r>
               <w:rPr>
@@ -14052,7 +13755,7 @@
           <w:lang w:val="en-GB"/>
         </w:rPr>
       </w:pPr>
-      <w:bookmarkStart w:id="22" w:name="_Toc498899398"/>
+      <w:bookmarkStart w:id="22" w:name="_Toc499672942"/>
       <w:r>
         <w:rPr>
           <w:lang w:val="en-GB"/>
@@ -14064,12 +13767,174 @@
     </w:p>
     <w:p>
       <w:pPr>
-        <w:pStyle w:val="Heading1"/>
-        <w:jc w:val="both"/>
+        <w:spacing w:line="276" w:lineRule="auto"/>
+        <w:jc w:val="left"/>
         <w:rPr>
           <w:lang w:val="en-GB"/>
         </w:rPr>
       </w:pPr>
+      <w:r>
+        <w:rPr>
+          <w:lang w:val="en-GB"/>
+        </w:rPr>
+        <w:t>Để sử dụng mô hình, ta thực hiện những bước như sau:</w:t>
+      </w:r>
+    </w:p>
+    <w:p>
+      <w:pPr>
+        <w:pStyle w:val="ListParagraph"/>
+        <w:numPr>
+          <w:ilvl w:val="0"/>
+          <w:numId w:val="18"/>
+        </w:numPr>
+        <w:jc w:val="left"/>
+        <w:rPr>
+          <w:color w:val="auto"/>
+          <w:lang w:val="en-GB"/>
+        </w:rPr>
+      </w:pPr>
+      <w:r>
+        <w:rPr>
+          <w:lang w:val="en-GB"/>
+        </w:rPr>
+        <w:t xml:space="preserve">Copy file thực thi </w:t>
+      </w:r>
+      <w:r>
+        <w:rPr>
+          <w:b/>
+          <w:color w:val="FF0000"/>
+          <w:lang w:val="en-GB"/>
+        </w:rPr>
+        <w:t>Hydrologic_Model.exe</w:t>
+      </w:r>
+      <w:r>
+        <w:rPr>
+          <w:lang w:val="en-GB"/>
+        </w:rPr>
+        <w:t xml:space="preserve"> </w:t>
+      </w:r>
+      <w:r>
+        <w:rPr>
+          <w:color w:val="auto"/>
+          <w:lang w:val="en-GB"/>
+        </w:rPr>
+        <w:t xml:space="preserve">vào </w:t>
+      </w:r>
+      <w:proofErr w:type="gramStart"/>
+      <w:r>
+        <w:rPr>
+          <w:color w:val="auto"/>
+          <w:lang w:val="en-GB"/>
+        </w:rPr>
+        <w:t>thư</w:t>
+      </w:r>
+      <w:proofErr w:type="gramEnd"/>
+      <w:r>
+        <w:rPr>
+          <w:color w:val="auto"/>
+          <w:lang w:val="en-GB"/>
+        </w:rPr>
+        <w:t xml:space="preserve"> mục chứa những file đầu vào đã được thiết lập sẵn.</w:t>
+      </w:r>
+    </w:p>
+    <w:p>
+      <w:pPr>
+        <w:pStyle w:val="ListParagraph"/>
+        <w:numPr>
+          <w:ilvl w:val="0"/>
+          <w:numId w:val="18"/>
+        </w:numPr>
+        <w:jc w:val="left"/>
+        <w:rPr>
+          <w:color w:val="auto"/>
+          <w:lang w:val="en-GB"/>
+        </w:rPr>
+      </w:pPr>
+      <w:r>
+        <w:rPr>
+          <w:color w:val="auto"/>
+          <w:lang w:val="en-GB"/>
+        </w:rPr>
+        <w:t>Chạy file thực thi.</w:t>
+      </w:r>
+    </w:p>
+    <w:p>
+      <w:pPr>
+        <w:pStyle w:val="ListParagraph"/>
+        <w:numPr>
+          <w:ilvl w:val="0"/>
+          <w:numId w:val="18"/>
+        </w:numPr>
+        <w:jc w:val="left"/>
+        <w:rPr>
+          <w:color w:val="auto"/>
+          <w:lang w:val="en-GB"/>
+        </w:rPr>
+      </w:pPr>
+      <w:r>
+        <w:rPr>
+          <w:color w:val="auto"/>
+          <w:lang w:val="en-GB"/>
+        </w:rPr>
+        <w:t xml:space="preserve">File log </w:t>
+      </w:r>
+      <w:r>
+        <w:rPr>
+          <w:b/>
+          <w:color w:val="FF0000"/>
+          <w:lang w:val="en-GB"/>
+        </w:rPr>
+        <w:t>RUN.LOG</w:t>
+      </w:r>
+      <w:r>
+        <w:rPr>
+          <w:lang w:val="en-GB"/>
+        </w:rPr>
+        <w:t xml:space="preserve"> </w:t>
+      </w:r>
+      <w:r>
+        <w:rPr>
+          <w:color w:val="auto"/>
+          <w:lang w:val="en-GB"/>
+        </w:rPr>
+        <w:t>được xuất ra ghi lại tiến trình chạy, để xem lại lỗi nếu xảy ra. Tiến trình chạy cũng được ghi trên màn hình.</w:t>
+      </w:r>
+    </w:p>
+    <w:p>
+      <w:pPr>
+        <w:pStyle w:val="ListParagraph"/>
+        <w:numPr>
+          <w:ilvl w:val="0"/>
+          <w:numId w:val="18"/>
+        </w:numPr>
+        <w:jc w:val="left"/>
+        <w:rPr>
+          <w:lang w:val="en-GB"/>
+        </w:rPr>
+      </w:pPr>
+      <w:r>
+        <w:rPr>
+          <w:color w:val="auto"/>
+          <w:lang w:val="en-GB"/>
+        </w:rPr>
+        <w:t xml:space="preserve">Xem kết quả trong </w:t>
+      </w:r>
+      <w:proofErr w:type="gramStart"/>
+      <w:r>
+        <w:rPr>
+          <w:color w:val="auto"/>
+          <w:lang w:val="en-GB"/>
+        </w:rPr>
+        <w:t>thư</w:t>
+      </w:r>
+      <w:proofErr w:type="gramEnd"/>
+      <w:r>
+        <w:rPr>
+          <w:color w:val="auto"/>
+          <w:lang w:val="en-GB"/>
+        </w:rPr>
+        <w:t xml:space="preserve"> mục output bằng phần mêm Excel.</w:t>
+      </w:r>
       <w:r>
         <w:rPr>
           <w:lang w:val="en-GB"/>
@@ -14089,7 +13954,7 @@
           <w:lang w:val="en-GB"/>
         </w:rPr>
       </w:pPr>
-      <w:bookmarkStart w:id="23" w:name="_Toc498899399"/>
+      <w:bookmarkStart w:id="23" w:name="_Toc499672943"/>
       <w:r>
         <w:rPr>
           <w:lang w:val="en-GB"/>
@@ -15598,16 +15463,16 @@
     </w:lvl>
   </w:abstractNum>
   <w:abstractNum w:abstractNumId="11">
-    <w:nsid w:val="618B4E87"/>
+    <w:nsid w:val="5EF057E6"/>
     <w:multiLevelType w:val="hybridMultilevel"/>
-    <w:tmpl w:val="AE94E790"/>
+    <w:tmpl w:val="D604E666"/>
     <w:lvl w:ilvl="0" w:tplc="A6383F8E">
       <w:start w:val="1"/>
       <w:numFmt w:val="bullet"/>
       <w:lvlText w:val="-"/>
       <w:lvlJc w:val="left"/>
       <w:pPr>
-        <w:ind w:left="1080" w:hanging="360"/>
+        <w:ind w:left="720" w:hanging="360"/>
       </w:pPr>
       <w:rPr>
         <w:rFonts w:ascii="Times New Roman" w:eastAsia="Times New Roman" w:hAnsi="Times New Roman" w:cs="Times New Roman" w:hint="default"/>
@@ -15619,7 +15484,7 @@
       <w:lvlText w:val="o"/>
       <w:lvlJc w:val="left"/>
       <w:pPr>
-        <w:ind w:left="1800" w:hanging="360"/>
+        <w:ind w:left="1440" w:hanging="360"/>
       </w:pPr>
       <w:rPr>
         <w:rFonts w:ascii="Courier New" w:hAnsi="Courier New" w:cs="Courier New" w:hint="default"/>
@@ -15631,7 +15496,7 @@
       <w:lvlText w:val=""/>
       <w:lvlJc w:val="left"/>
       <w:pPr>
-        <w:ind w:left="2520" w:hanging="360"/>
+        <w:ind w:left="2160" w:hanging="360"/>
       </w:pPr>
       <w:rPr>
         <w:rFonts w:ascii="Wingdings" w:hAnsi="Wingdings" w:hint="default"/>
@@ -15643,7 +15508,7 @@
       <w:lvlText w:val=""/>
       <w:lvlJc w:val="left"/>
       <w:pPr>
-        <w:ind w:left="3240" w:hanging="360"/>
+        <w:ind w:left="2880" w:hanging="360"/>
       </w:pPr>
       <w:rPr>
         <w:rFonts w:ascii="Symbol" w:hAnsi="Symbol" w:hint="default"/>
@@ -15655,7 +15520,7 @@
       <w:lvlText w:val="o"/>
       <w:lvlJc w:val="left"/>
       <w:pPr>
-        <w:ind w:left="3960" w:hanging="360"/>
+        <w:ind w:left="3600" w:hanging="360"/>
       </w:pPr>
       <w:rPr>
         <w:rFonts w:ascii="Courier New" w:hAnsi="Courier New" w:cs="Courier New" w:hint="default"/>
@@ -15667,7 +15532,7 @@
       <w:lvlText w:val=""/>
       <w:lvlJc w:val="left"/>
       <w:pPr>
-        <w:ind w:left="4680" w:hanging="360"/>
+        <w:ind w:left="4320" w:hanging="360"/>
       </w:pPr>
       <w:rPr>
         <w:rFonts w:ascii="Wingdings" w:hAnsi="Wingdings" w:hint="default"/>
@@ -15679,7 +15544,7 @@
       <w:lvlText w:val=""/>
       <w:lvlJc w:val="left"/>
       <w:pPr>
-        <w:ind w:left="5400" w:hanging="360"/>
+        <w:ind w:left="5040" w:hanging="360"/>
       </w:pPr>
       <w:rPr>
         <w:rFonts w:ascii="Symbol" w:hAnsi="Symbol" w:hint="default"/>
@@ -15691,7 +15556,7 @@
       <w:lvlText w:val="o"/>
       <w:lvlJc w:val="left"/>
       <w:pPr>
-        <w:ind w:left="6120" w:hanging="360"/>
+        <w:ind w:left="5760" w:hanging="360"/>
       </w:pPr>
       <w:rPr>
         <w:rFonts w:ascii="Courier New" w:hAnsi="Courier New" w:cs="Courier New" w:hint="default"/>
@@ -15703,7 +15568,7 @@
       <w:lvlText w:val=""/>
       <w:lvlJc w:val="left"/>
       <w:pPr>
-        <w:ind w:left="6840" w:hanging="360"/>
+        <w:ind w:left="6480" w:hanging="360"/>
       </w:pPr>
       <w:rPr>
         <w:rFonts w:ascii="Wingdings" w:hAnsi="Wingdings" w:hint="default"/>
@@ -15711,16 +15576,16 @@
     </w:lvl>
   </w:abstractNum>
   <w:abstractNum w:abstractNumId="12">
-    <w:nsid w:val="73845A58"/>
+    <w:nsid w:val="618B4E87"/>
     <w:multiLevelType w:val="hybridMultilevel"/>
-    <w:tmpl w:val="61E287A6"/>
-    <w:lvl w:ilvl="0" w:tplc="896A2888">
-      <w:start w:val="2"/>
+    <w:tmpl w:val="AE94E790"/>
+    <w:lvl w:ilvl="0" w:tplc="A6383F8E">
+      <w:start w:val="1"/>
       <w:numFmt w:val="bullet"/>
       <w:lvlText w:val="-"/>
       <w:lvlJc w:val="left"/>
       <w:pPr>
-        <w:ind w:left="720" w:hanging="360"/>
+        <w:ind w:left="1080" w:hanging="360"/>
       </w:pPr>
       <w:rPr>
         <w:rFonts w:ascii="Times New Roman" w:eastAsia="Times New Roman" w:hAnsi="Times New Roman" w:cs="Times New Roman" w:hint="default"/>
@@ -15732,7 +15597,7 @@
       <w:lvlText w:val="o"/>
       <w:lvlJc w:val="left"/>
       <w:pPr>
-        <w:ind w:left="1440" w:hanging="360"/>
+        <w:ind w:left="1800" w:hanging="360"/>
       </w:pPr>
       <w:rPr>
         <w:rFonts w:ascii="Courier New" w:hAnsi="Courier New" w:cs="Courier New" w:hint="default"/>
@@ -15744,7 +15609,7 @@
       <w:lvlText w:val=""/>
       <w:lvlJc w:val="left"/>
       <w:pPr>
-        <w:ind w:left="2160" w:hanging="360"/>
+        <w:ind w:left="2520" w:hanging="360"/>
       </w:pPr>
       <w:rPr>
         <w:rFonts w:ascii="Wingdings" w:hAnsi="Wingdings" w:hint="default"/>
@@ -15756,7 +15621,7 @@
       <w:lvlText w:val=""/>
       <w:lvlJc w:val="left"/>
       <w:pPr>
-        <w:ind w:left="2880" w:hanging="360"/>
+        <w:ind w:left="3240" w:hanging="360"/>
       </w:pPr>
       <w:rPr>
         <w:rFonts w:ascii="Symbol" w:hAnsi="Symbol" w:hint="default"/>
@@ -15768,7 +15633,7 @@
       <w:lvlText w:val="o"/>
       <w:lvlJc w:val="left"/>
       <w:pPr>
-        <w:ind w:left="3600" w:hanging="360"/>
+        <w:ind w:left="3960" w:hanging="360"/>
       </w:pPr>
       <w:rPr>
         <w:rFonts w:ascii="Courier New" w:hAnsi="Courier New" w:cs="Courier New" w:hint="default"/>
@@ -15780,7 +15645,7 @@
       <w:lvlText w:val=""/>
       <w:lvlJc w:val="left"/>
       <w:pPr>
-        <w:ind w:left="4320" w:hanging="360"/>
+        <w:ind w:left="4680" w:hanging="360"/>
       </w:pPr>
       <w:rPr>
         <w:rFonts w:ascii="Wingdings" w:hAnsi="Wingdings" w:hint="default"/>
@@ -15792,7 +15657,7 @@
       <w:lvlText w:val=""/>
       <w:lvlJc w:val="left"/>
       <w:pPr>
-        <w:ind w:left="5040" w:hanging="360"/>
+        <w:ind w:left="5400" w:hanging="360"/>
       </w:pPr>
       <w:rPr>
         <w:rFonts w:ascii="Symbol" w:hAnsi="Symbol" w:hint="default"/>
@@ -15804,7 +15669,7 @@
       <w:lvlText w:val="o"/>
       <w:lvlJc w:val="left"/>
       <w:pPr>
-        <w:ind w:left="5760" w:hanging="360"/>
+        <w:ind w:left="6120" w:hanging="360"/>
       </w:pPr>
       <w:rPr>
         <w:rFonts w:ascii="Courier New" w:hAnsi="Courier New" w:cs="Courier New" w:hint="default"/>
@@ -15816,7 +15681,7 @@
       <w:lvlText w:val=""/>
       <w:lvlJc w:val="left"/>
       <w:pPr>
-        <w:ind w:left="6480" w:hanging="360"/>
+        <w:ind w:left="6840" w:hanging="360"/>
       </w:pPr>
       <w:rPr>
         <w:rFonts w:ascii="Wingdings" w:hAnsi="Wingdings" w:hint="default"/>
@@ -15824,10 +15689,11 @@
     </w:lvl>
   </w:abstractNum>
   <w:abstractNum w:abstractNumId="13">
-    <w:nsid w:val="73C2191D"/>
+    <w:nsid w:val="73845A58"/>
     <w:multiLevelType w:val="hybridMultilevel"/>
-    <w:tmpl w:val="36BC59DA"/>
-    <w:lvl w:ilvl="0" w:tplc="C89CBB5C">
+    <w:tmpl w:val="61E287A6"/>
+    <w:lvl w:ilvl="0" w:tplc="896A2888">
+      <w:start w:val="2"/>
       <w:numFmt w:val="bullet"/>
       <w:lvlText w:val="-"/>
       <w:lvlJc w:val="left"/>
@@ -15936,6 +15802,118 @@
     </w:lvl>
   </w:abstractNum>
   <w:abstractNum w:abstractNumId="14">
+    <w:nsid w:val="73C2191D"/>
+    <w:multiLevelType w:val="hybridMultilevel"/>
+    <w:tmpl w:val="36BC59DA"/>
+    <w:lvl w:ilvl="0" w:tplc="C89CBB5C">
+      <w:numFmt w:val="bullet"/>
+      <w:lvlText w:val="-"/>
+      <w:lvlJc w:val="left"/>
+      <w:pPr>
+        <w:ind w:left="720" w:hanging="360"/>
+      </w:pPr>
+      <w:rPr>
+        <w:rFonts w:ascii="Times New Roman" w:eastAsia="Times New Roman" w:hAnsi="Times New Roman" w:cs="Times New Roman" w:hint="default"/>
+      </w:rPr>
+    </w:lvl>
+    <w:lvl w:ilvl="1" w:tplc="04090003" w:tentative="1">
+      <w:start w:val="1"/>
+      <w:numFmt w:val="bullet"/>
+      <w:lvlText w:val="o"/>
+      <w:lvlJc w:val="left"/>
+      <w:pPr>
+        <w:ind w:left="1440" w:hanging="360"/>
+      </w:pPr>
+      <w:rPr>
+        <w:rFonts w:ascii="Courier New" w:hAnsi="Courier New" w:cs="Courier New" w:hint="default"/>
+      </w:rPr>
+    </w:lvl>
+    <w:lvl w:ilvl="2" w:tplc="04090005" w:tentative="1">
+      <w:start w:val="1"/>
+      <w:numFmt w:val="bullet"/>
+      <w:lvlText w:val=""/>
+      <w:lvlJc w:val="left"/>
+      <w:pPr>
+        <w:ind w:left="2160" w:hanging="360"/>
+      </w:pPr>
+      <w:rPr>
+        <w:rFonts w:ascii="Wingdings" w:hAnsi="Wingdings" w:hint="default"/>
+      </w:rPr>
+    </w:lvl>
+    <w:lvl w:ilvl="3" w:tplc="04090001" w:tentative="1">
+      <w:start w:val="1"/>
+      <w:numFmt w:val="bullet"/>
+      <w:lvlText w:val=""/>
+      <w:lvlJc w:val="left"/>
+      <w:pPr>
+        <w:ind w:left="2880" w:hanging="360"/>
+      </w:pPr>
+      <w:rPr>
+        <w:rFonts w:ascii="Symbol" w:hAnsi="Symbol" w:hint="default"/>
+      </w:rPr>
+    </w:lvl>
+    <w:lvl w:ilvl="4" w:tplc="04090003" w:tentative="1">
+      <w:start w:val="1"/>
+      <w:numFmt w:val="bullet"/>
+      <w:lvlText w:val="o"/>
+      <w:lvlJc w:val="left"/>
+      <w:pPr>
+        <w:ind w:left="3600" w:hanging="360"/>
+      </w:pPr>
+      <w:rPr>
+        <w:rFonts w:ascii="Courier New" w:hAnsi="Courier New" w:cs="Courier New" w:hint="default"/>
+      </w:rPr>
+    </w:lvl>
+    <w:lvl w:ilvl="5" w:tplc="04090005" w:tentative="1">
+      <w:start w:val="1"/>
+      <w:numFmt w:val="bullet"/>
+      <w:lvlText w:val=""/>
+      <w:lvlJc w:val="left"/>
+      <w:pPr>
+        <w:ind w:left="4320" w:hanging="360"/>
+      </w:pPr>
+      <w:rPr>
+        <w:rFonts w:ascii="Wingdings" w:hAnsi="Wingdings" w:hint="default"/>
+      </w:rPr>
+    </w:lvl>
+    <w:lvl w:ilvl="6" w:tplc="04090001" w:tentative="1">
+      <w:start w:val="1"/>
+      <w:numFmt w:val="bullet"/>
+      <w:lvlText w:val=""/>
+      <w:lvlJc w:val="left"/>
+      <w:pPr>
+        <w:ind w:left="5040" w:hanging="360"/>
+      </w:pPr>
+      <w:rPr>
+        <w:rFonts w:ascii="Symbol" w:hAnsi="Symbol" w:hint="default"/>
+      </w:rPr>
+    </w:lvl>
+    <w:lvl w:ilvl="7" w:tplc="04090003" w:tentative="1">
+      <w:start w:val="1"/>
+      <w:numFmt w:val="bullet"/>
+      <w:lvlText w:val="o"/>
+      <w:lvlJc w:val="left"/>
+      <w:pPr>
+        <w:ind w:left="5760" w:hanging="360"/>
+      </w:pPr>
+      <w:rPr>
+        <w:rFonts w:ascii="Courier New" w:hAnsi="Courier New" w:cs="Courier New" w:hint="default"/>
+      </w:rPr>
+    </w:lvl>
+    <w:lvl w:ilvl="8" w:tplc="04090005" w:tentative="1">
+      <w:start w:val="1"/>
+      <w:numFmt w:val="bullet"/>
+      <w:lvlText w:val=""/>
+      <w:lvlJc w:val="left"/>
+      <w:pPr>
+        <w:ind w:left="6480" w:hanging="360"/>
+      </w:pPr>
+      <w:rPr>
+        <w:rFonts w:ascii="Wingdings" w:hAnsi="Wingdings" w:hint="default"/>
+      </w:rPr>
+    </w:lvl>
+  </w:abstractNum>
+  <w:abstractNum w:abstractNumId="15">
     <w:nsid w:val="7CC56DD7"/>
     <w:multiLevelType w:val="multilevel"/>
     <w:tmpl w:val="7CC56DD7"/>
@@ -16084,7 +16062,7 @@
       </w:rPr>
     </w:lvl>
   </w:abstractNum>
-  <w:abstractNum w:abstractNumId="15">
+  <w:abstractNum w:abstractNumId="16">
     <w:nsid w:val="7F9A11C0"/>
     <w:multiLevelType w:val="hybridMultilevel"/>
     <w:tmpl w:val="6D98DD30"/>
@@ -16197,7 +16175,7 @@
       </w:rPr>
     </w:lvl>
   </w:abstractNum>
-  <w:abstractNum w:abstractNumId="16">
+  <w:abstractNum w:abstractNumId="17">
     <w:nsid w:val="7FB474EE"/>
     <w:multiLevelType w:val="hybridMultilevel"/>
     <w:tmpl w:val="99E2FF26"/>
@@ -16311,22 +16289,22 @@
     </w:lvl>
   </w:abstractNum>
   <w:num w:numId="1">
-    <w:abstractNumId w:val="14"/>
+    <w:abstractNumId w:val="15"/>
   </w:num>
   <w:num w:numId="2">
     <w:abstractNumId w:val="7"/>
   </w:num>
   <w:num w:numId="3">
-    <w:abstractNumId w:val="16"/>
+    <w:abstractNumId w:val="17"/>
   </w:num>
   <w:num w:numId="4">
     <w:abstractNumId w:val="3"/>
   </w:num>
   <w:num w:numId="5">
-    <w:abstractNumId w:val="15"/>
+    <w:abstractNumId w:val="16"/>
   </w:num>
   <w:num w:numId="6">
-    <w:abstractNumId w:val="13"/>
+    <w:abstractNumId w:val="14"/>
   </w:num>
   <w:num w:numId="7">
     <w:abstractNumId w:val="10"/>
@@ -16341,7 +16319,7 @@
     <w:abstractNumId w:val="2"/>
   </w:num>
   <w:num w:numId="11">
-    <w:abstractNumId w:val="11"/>
+    <w:abstractNumId w:val="12"/>
   </w:num>
   <w:num w:numId="12">
     <w:abstractNumId w:val="8"/>
@@ -16356,10 +16334,13 @@
     <w:abstractNumId w:val="4"/>
   </w:num>
   <w:num w:numId="16">
-    <w:abstractNumId w:val="12"/>
+    <w:abstractNumId w:val="13"/>
   </w:num>
   <w:num w:numId="17">
     <w:abstractNumId w:val="6"/>
+  </w:num>
+  <w:num w:numId="18">
+    <w:abstractNumId w:val="11"/>
   </w:num>
 </w:numbering>
 </file>
@@ -16848,6 +16829,7 @@
   <w:style w:type="character" w:default="1" w:styleId="DefaultParagraphFont">
     <w:name w:val="Default Paragraph Font"/>
     <w:uiPriority w:val="1"/>
+    <w:semiHidden/>
     <w:unhideWhenUsed/>
   </w:style>
   <w:style w:type="table" w:default="1" w:styleId="TableNormal">
@@ -18810,6 +18792,7 @@
   <w:style w:type="character" w:default="1" w:styleId="DefaultParagraphFont">
     <w:name w:val="Default Paragraph Font"/>
     <w:uiPriority w:val="1"/>
+    <w:semiHidden/>
     <w:unhideWhenUsed/>
   </w:style>
   <w:style w:type="table" w:default="1" w:styleId="TableNormal">
@@ -20595,7 +20578,7 @@
 </file>
 
 <file path=customXml/itemProps2.xml><?xml version="1.0" encoding="utf-8"?>
-<ds:datastoreItem xmlns:ds="http://schemas.openxmlformats.org/officeDocument/2006/customXml" ds:itemID="{E631D255-C9FE-4CFF-9920-721321A949D8}">
+<ds:datastoreItem xmlns:ds="http://schemas.openxmlformats.org/officeDocument/2006/customXml" ds:itemID="{D62C6C92-D4CA-4CE9-A676-B7A6FEA6CBB8}">
   <ds:schemaRefs>
     <ds:schemaRef ds:uri="http://schemas.openxmlformats.org/officeDocument/2006/bibliography"/>
   </ds:schemaRefs>

</xml_diff>